<commit_message>
Added Calculus / Mathematical Analysis - Research Work 1
</commit_message>
<xml_diff>
--- a/Programming_C/PSet_01/Report_1_v10.docx
+++ b/Programming_C/PSet_01/Report_1_v10.docx
@@ -634,12 +634,21 @@
         </w:rPr>
         <w:tab/>
       </w:r>
-      <w:r>
-        <w:rPr>
-          <w:sz w:val="28"/>
-          <w:szCs w:val="28"/>
-        </w:rPr>
-        <w:t>Бутузов О.В</w:t>
+      <w:proofErr w:type="spellStart"/>
+      <w:r>
+        <w:rPr>
+          <w:sz w:val="28"/>
+          <w:szCs w:val="28"/>
+        </w:rPr>
+        <w:t>Бутузов</w:t>
+      </w:r>
+      <w:proofErr w:type="spellEnd"/>
+      <w:r>
+        <w:rPr>
+          <w:sz w:val="28"/>
+          <w:szCs w:val="28"/>
+        </w:rPr>
+        <w:t xml:space="preserve"> О.В</w:t>
       </w:r>
       <w:r>
         <w:rPr>
@@ -706,12 +715,37 @@
         </w:rPr>
         <w:tab/>
       </w:r>
-      <w:r>
-        <w:rPr>
-          <w:sz w:val="28"/>
-          <w:szCs w:val="28"/>
-        </w:rPr>
-        <w:t>викл. Древаль М.М.</w:t>
+      <w:proofErr w:type="spellStart"/>
+      <w:r>
+        <w:rPr>
+          <w:sz w:val="28"/>
+          <w:szCs w:val="28"/>
+        </w:rPr>
+        <w:t>викл</w:t>
+      </w:r>
+      <w:proofErr w:type="spellEnd"/>
+      <w:r>
+        <w:rPr>
+          <w:sz w:val="28"/>
+          <w:szCs w:val="28"/>
+        </w:rPr>
+        <w:t xml:space="preserve">. </w:t>
+      </w:r>
+      <w:proofErr w:type="spellStart"/>
+      <w:r>
+        <w:rPr>
+          <w:sz w:val="28"/>
+          <w:szCs w:val="28"/>
+        </w:rPr>
+        <w:t>Древаль</w:t>
+      </w:r>
+      <w:proofErr w:type="spellEnd"/>
+      <w:r>
+        <w:rPr>
+          <w:sz w:val="28"/>
+          <w:szCs w:val="28"/>
+        </w:rPr>
+        <w:t xml:space="preserve"> М.М.</w:t>
       </w:r>
     </w:p>
     <w:p>
@@ -968,22 +1002,32 @@
     </w:p>
     <w:p>
       <w:r>
+        <w:t xml:space="preserve"> Дано натуральне число n. Серед чисел </w:t>
+      </w:r>
+      <w:r>
+        <w:rPr>
+          <w:i/>
+        </w:rPr>
+        <w:t>1, ..., n</w:t>
+      </w:r>
+      <w:r>
         <w:t xml:space="preserve"> </w:t>
       </w:r>
-      <w:r>
-        <w:t>Дано нат</w:t>
-      </w:r>
-      <w:r>
-        <w:t xml:space="preserve">уральне число n. Серед чисел </w:t>
-      </w:r>
-      <w:r>
-        <w:rPr>
-          <w:i/>
-        </w:rPr>
-        <w:t>1, ..., n</w:t>
-      </w:r>
-      <w:r>
-        <w:t xml:space="preserve"> знайти такі числа, запис яких співпадає з останніми цифрами запису їх квадрату.</w:t>
+      <w:proofErr w:type="spellStart"/>
+      <w:r>
+        <w:t>знайти</w:t>
+      </w:r>
+      <w:proofErr w:type="spellEnd"/>
+      <w:r>
+        <w:t xml:space="preserve"> такі числа, запис яких співпадає з останніми цифрами запису </w:t>
+      </w:r>
+      <w:proofErr w:type="spellStart"/>
+      <w:r>
+        <w:t>їх</w:t>
+      </w:r>
+      <w:proofErr w:type="spellEnd"/>
+      <w:r>
+        <w:t xml:space="preserve"> квадрату.</w:t>
       </w:r>
     </w:p>
     <w:p>
@@ -1033,7 +1077,6 @@
         <w:t xml:space="preserve"> = 625</w:t>
       </w:r>
     </w:p>
-    <w:p/>
     <w:p>
       <w:pPr>
         <w:pStyle w:val="Heading1"/>
@@ -1119,9 +1162,18 @@
       </w:r>
     </w:p>
     <w:p/>
-    <w:p>
-      <w:r>
-        <w:t>Алгоритм валідації числа умовам нашої задачі</w:t>
+    <w:p/>
+    <w:p>
+      <w:r>
+        <w:t xml:space="preserve">Алгоритм </w:t>
+      </w:r>
+      <w:proofErr w:type="spellStart"/>
+      <w:r>
+        <w:t>валідації</w:t>
+      </w:r>
+      <w:proofErr w:type="spellEnd"/>
+      <w:r>
+        <w:t xml:space="preserve"> числа умовам нашої задачі</w:t>
       </w:r>
     </w:p>
     <w:p>
@@ -1185,8 +1237,13 @@
         </w:numPr>
         <w:ind w:left="426"/>
       </w:pPr>
-      <w:r>
-        <w:t>Розвязання задачі</w:t>
+      <w:proofErr w:type="spellStart"/>
+      <w:r>
+        <w:t>Розвязання</w:t>
+      </w:r>
+      <w:proofErr w:type="spellEnd"/>
+      <w:r>
+        <w:t xml:space="preserve"> задачі</w:t>
       </w:r>
     </w:p>
     <w:p>
@@ -1201,12 +1258,24 @@
         <w:rPr>
           <w:szCs w:val="24"/>
         </w:rPr>
-        <w:t>Я підходив до розвязання нашої задачі з математичної точки зору</w:t>
+        <w:t xml:space="preserve">Я підходив до </w:t>
       </w:r>
       <w:r>
         <w:rPr>
           <w:szCs w:val="24"/>
         </w:rPr>
+        <w:t>розв’язання</w:t>
+      </w:r>
+      <w:r>
+        <w:rPr>
+          <w:szCs w:val="24"/>
+        </w:rPr>
+        <w:t xml:space="preserve"> нашої задачі з математичної точки зору</w:t>
+      </w:r>
+      <w:r>
+        <w:rPr>
+          <w:szCs w:val="24"/>
+        </w:rPr>
         <w:t xml:space="preserve"> і</w:t>
       </w:r>
       <w:r>
@@ -1239,11 +1308,39 @@
         </w:rPr>
         <w:t xml:space="preserve">квадратом велась в </w:t>
       </w:r>
+      <w:proofErr w:type="spellStart"/>
       <w:r>
         <w:rPr>
           <w:szCs w:val="24"/>
         </w:rPr>
-        <w:t>десятичній системі числення. Як видно з више-приведеної блок схеми робота над числом проводилась в кілька етапів</w:t>
+        <w:t>десятичній</w:t>
+      </w:r>
+      <w:proofErr w:type="spellEnd"/>
+      <w:r>
+        <w:rPr>
+          <w:szCs w:val="24"/>
+        </w:rPr>
+        <w:t xml:space="preserve"> системі числення. Як видно з </w:t>
+      </w:r>
+      <w:proofErr w:type="spellStart"/>
+      <w:r>
+        <w:rPr>
+          <w:szCs w:val="24"/>
+        </w:rPr>
+        <w:t>више</w:t>
+      </w:r>
+      <w:r>
+        <w:rPr>
+          <w:szCs w:val="24"/>
+        </w:rPr>
+        <w:t>наведеної</w:t>
+      </w:r>
+      <w:proofErr w:type="spellEnd"/>
+      <w:r>
+        <w:rPr>
+          <w:szCs w:val="24"/>
+        </w:rPr>
+        <w:t xml:space="preserve"> блок схеми робота над числом проводилась в кілька етапів</w:t>
       </w:r>
       <w:r>
         <w:rPr>
@@ -1272,7 +1369,15 @@
         <w:t>-</w:t>
       </w:r>
       <w:r>
-        <w:t xml:space="preserve">перше число підносилось до квадрату і ввже від нього віднімалось число ( по суті проходила операція множення </w:t>
+        <w:t xml:space="preserve">перше число підносилось до квадрату і </w:t>
+      </w:r>
+      <w:proofErr w:type="spellStart"/>
+      <w:r>
+        <w:t>ввже</w:t>
+      </w:r>
+      <w:proofErr w:type="spellEnd"/>
+      <w:r>
+        <w:t xml:space="preserve"> від нього віднімалось число ( по суті проходила операція множення </w:t>
       </w:r>
       <w:r>
         <w:rPr>
@@ -1308,16 +1413,164 @@
           <w:lang w:val="en-US"/>
         </w:rPr>
       </w:pPr>
+      <w:proofErr w:type="spellStart"/>
       <w:r>
         <w:rPr>
           <w:lang w:val="en-US"/>
         </w:rPr>
-        <w:t>Наступним кроком було знайти – розряд числа яке ми підносили в квадрат</w:t>
-      </w:r>
+        <w:t>Наступним</w:t>
+      </w:r>
+      <w:proofErr w:type="spellEnd"/>
       <w:r>
         <w:rPr>
           <w:lang w:val="en-US"/>
         </w:rPr>
+        <w:t xml:space="preserve"> </w:t>
+      </w:r>
+      <w:proofErr w:type="spellStart"/>
+      <w:r>
+        <w:rPr>
+          <w:lang w:val="en-US"/>
+        </w:rPr>
+        <w:t>кроком</w:t>
+      </w:r>
+      <w:proofErr w:type="spellEnd"/>
+      <w:r>
+        <w:rPr>
+          <w:lang w:val="en-US"/>
+        </w:rPr>
+        <w:t xml:space="preserve"> </w:t>
+      </w:r>
+      <w:proofErr w:type="spellStart"/>
+      <w:r>
+        <w:rPr>
+          <w:lang w:val="en-US"/>
+        </w:rPr>
+        <w:t>було</w:t>
+      </w:r>
+      <w:proofErr w:type="spellEnd"/>
+      <w:r>
+        <w:rPr>
+          <w:lang w:val="en-US"/>
+        </w:rPr>
+        <w:t xml:space="preserve"> </w:t>
+      </w:r>
+      <w:proofErr w:type="spellStart"/>
+      <w:r>
+        <w:rPr>
+          <w:lang w:val="en-US"/>
+        </w:rPr>
+        <w:t>знайти</w:t>
+      </w:r>
+      <w:proofErr w:type="spellEnd"/>
+      <w:r>
+        <w:rPr>
+          <w:lang w:val="en-US"/>
+        </w:rPr>
+        <w:t xml:space="preserve"> – </w:t>
+      </w:r>
+      <w:proofErr w:type="spellStart"/>
+      <w:r>
+        <w:rPr>
+          <w:lang w:val="en-US"/>
+        </w:rPr>
+        <w:t>розряд</w:t>
+      </w:r>
+      <w:proofErr w:type="spellEnd"/>
+      <w:r>
+        <w:rPr>
+          <w:lang w:val="en-US"/>
+        </w:rPr>
+        <w:t xml:space="preserve"> </w:t>
+      </w:r>
+      <w:proofErr w:type="spellStart"/>
+      <w:r>
+        <w:rPr>
+          <w:lang w:val="en-US"/>
+        </w:rPr>
+        <w:t>числа</w:t>
+      </w:r>
+      <w:proofErr w:type="spellEnd"/>
+      <w:r>
+        <w:rPr>
+          <w:lang w:val="en-US"/>
+        </w:rPr>
+        <w:t xml:space="preserve"> </w:t>
+      </w:r>
+      <w:proofErr w:type="spellStart"/>
+      <w:r>
+        <w:rPr>
+          <w:lang w:val="en-US"/>
+        </w:rPr>
+        <w:t>яке</w:t>
+      </w:r>
+      <w:proofErr w:type="spellEnd"/>
+      <w:r>
+        <w:rPr>
+          <w:lang w:val="en-US"/>
+        </w:rPr>
+        <w:t xml:space="preserve"> </w:t>
+      </w:r>
+      <w:proofErr w:type="spellStart"/>
+      <w:r>
+        <w:rPr>
+          <w:lang w:val="en-US"/>
+        </w:rPr>
+        <w:t>ми</w:t>
+      </w:r>
+      <w:proofErr w:type="spellEnd"/>
+      <w:r>
+        <w:rPr>
+          <w:lang w:val="en-US"/>
+        </w:rPr>
+        <w:t xml:space="preserve"> </w:t>
+      </w:r>
+      <w:proofErr w:type="spellStart"/>
+      <w:r>
+        <w:rPr>
+          <w:lang w:val="en-US"/>
+        </w:rPr>
+        <w:t>підносили</w:t>
+      </w:r>
+      <w:proofErr w:type="spellEnd"/>
+      <w:r>
+        <w:rPr>
+          <w:lang w:val="en-US"/>
+        </w:rPr>
+        <w:t xml:space="preserve"> </w:t>
+      </w:r>
+      <w:proofErr w:type="spellStart"/>
+      <w:r>
+        <w:rPr>
+          <w:lang w:val="en-US"/>
+        </w:rPr>
+        <w:t>до</w:t>
+      </w:r>
+      <w:proofErr w:type="spellEnd"/>
+      <w:r>
+        <w:rPr>
+          <w:lang w:val="en-US"/>
+        </w:rPr>
+        <w:t xml:space="preserve"> </w:t>
+      </w:r>
+      <w:proofErr w:type="spellStart"/>
+      <w:r>
+        <w:rPr>
+          <w:lang w:val="en-US"/>
+        </w:rPr>
+        <w:t>квадрат</w:t>
+      </w:r>
+      <w:r>
+        <w:rPr>
+          <w:lang w:val="en-US"/>
+        </w:rPr>
+        <w:t>у</w:t>
+      </w:r>
+      <w:proofErr w:type="spellEnd"/>
+      <w:r>
+        <w:rPr>
+          <w:lang w:val="en-US"/>
+        </w:rPr>
         <w:t xml:space="preserve">, - </w:t>
       </w:r>
       <w:r>
@@ -1341,11 +1594,19 @@
       <w:r>
         <w:t xml:space="preserve">в степені </w:t>
       </w:r>
+      <w:proofErr w:type="spellStart"/>
       <w:r>
         <w:rPr>
           <w:lang w:val="en-US"/>
         </w:rPr>
-        <w:t xml:space="preserve">i </w:t>
+        <w:t>i</w:t>
+      </w:r>
+      <w:proofErr w:type="spellEnd"/>
+      <w:r>
+        <w:rPr>
+          <w:lang w:val="en-US"/>
+        </w:rPr>
+        <w:t xml:space="preserve"> </w:t>
       </w:r>
       <w:r>
         <w:t>дорівнювати нашому числу, як тільки ця умова виконається ми знайшли розряд нашого числа, “i” само собою тілі циклу)</w:t>
@@ -1364,7 +1625,13 @@
         </w:rPr>
       </w:pPr>
       <w:r>
-        <w:t>Останнім кроком в нашому розвязку буде фінальна перевірка ділення нашого базового числа ((</w:t>
+        <w:t xml:space="preserve">Останнім кроком в нашому </w:t>
+      </w:r>
+      <w:r>
+        <w:t>розв’язку</w:t>
+      </w:r>
+      <w:r>
+        <w:t xml:space="preserve"> буде фінальна перевірка ділення нашого базового числа ((</w:t>
       </w:r>
       <w:r>
         <w:rPr>
@@ -1385,14 +1652,20 @@
         <w:t>) на 10 в степені нашого розряду</w:t>
       </w:r>
       <w:r>
-        <w:t xml:space="preserve"> для знаходження остачі, наявність якої вказуватиме що число не відпомідає умовавм задачі.</w:t>
-      </w:r>
-    </w:p>
-    <w:p>
-      <w:pPr>
-        <w:spacing w:before="200" w:after="0" w:line="240" w:lineRule="auto"/>
-        <w:jc w:val="center"/>
-      </w:pPr>
+        <w:t xml:space="preserve"> для знаходження остачі, наявність якої вказуватиме що число не </w:t>
+      </w:r>
+      <w:r>
+        <w:t>відповідає</w:t>
+      </w:r>
+      <w:r>
+        <w:t xml:space="preserve"> </w:t>
+      </w:r>
+      <w:r>
+        <w:t>умовам</w:t>
+      </w:r>
+      <w:r>
+        <w:t xml:space="preserve"> задачі.</w:t>
+      </w:r>
     </w:p>
     <w:p>
       <w:pPr>
@@ -1427,179 +1700,775 @@
           <w:sz w:val="20"/>
           <w:szCs w:val="20"/>
         </w:rPr>
-        <w:t>#include &lt;iostream&gt;     /* std::cout */</w:t>
-      </w:r>
-    </w:p>
-    <w:p>
-      <w:pPr>
-        <w:rPr>
-          <w:rFonts w:ascii="Andale Mono" w:hAnsi="Andale Mono"/>
-          <w:sz w:val="20"/>
-          <w:szCs w:val="20"/>
-        </w:rPr>
-      </w:pPr>
-      <w:r>
-        <w:rPr>
-          <w:rFonts w:ascii="Andale Mono" w:hAnsi="Andale Mono"/>
-          <w:sz w:val="20"/>
-          <w:szCs w:val="20"/>
-        </w:rPr>
-        <w:t>#include &lt;stdlib.h&gt;     /* atoi      */</w:t>
-      </w:r>
-    </w:p>
-    <w:p>
-      <w:pPr>
-        <w:rPr>
-          <w:rFonts w:ascii="Andale Mono" w:hAnsi="Andale Mono"/>
-          <w:sz w:val="20"/>
-          <w:szCs w:val="20"/>
-        </w:rPr>
-      </w:pPr>
-      <w:r>
-        <w:rPr>
-          <w:rFonts w:ascii="Andale Mono" w:hAnsi="Andale Mono"/>
-          <w:sz w:val="20"/>
-          <w:szCs w:val="20"/>
-        </w:rPr>
-        <w:t>#include &lt;math.h&gt;       /* pow       */</w:t>
-      </w:r>
-    </w:p>
-    <w:p>
-      <w:pPr>
-        <w:rPr>
-          <w:rFonts w:ascii="Andale Mono" w:hAnsi="Andale Mono"/>
-          <w:sz w:val="20"/>
-          <w:szCs w:val="20"/>
-        </w:rPr>
-      </w:pPr>
-    </w:p>
-    <w:p>
-      <w:pPr>
-        <w:rPr>
-          <w:rFonts w:ascii="Andale Mono" w:hAnsi="Andale Mono"/>
-          <w:sz w:val="20"/>
-          <w:szCs w:val="20"/>
-        </w:rPr>
-      </w:pPr>
-      <w:r>
-        <w:rPr>
-          <w:rFonts w:ascii="Andale Mono" w:hAnsi="Andale Mono"/>
-          <w:sz w:val="20"/>
-          <w:szCs w:val="20"/>
-        </w:rPr>
-        <w:t>bool NaturalRootedNumber(int number);</w:t>
-      </w:r>
-    </w:p>
-    <w:p>
-      <w:pPr>
-        <w:rPr>
-          <w:rFonts w:ascii="Andale Mono" w:hAnsi="Andale Mono"/>
-          <w:sz w:val="20"/>
-          <w:szCs w:val="20"/>
-        </w:rPr>
-      </w:pPr>
-    </w:p>
-    <w:p>
-      <w:pPr>
-        <w:rPr>
-          <w:rFonts w:ascii="Andale Mono" w:hAnsi="Andale Mono"/>
-          <w:sz w:val="20"/>
-          <w:szCs w:val="20"/>
-        </w:rPr>
-      </w:pPr>
-      <w:r>
-        <w:rPr>
-          <w:rFonts w:ascii="Andale Mono" w:hAnsi="Andale Mono"/>
-          <w:sz w:val="20"/>
-          <w:szCs w:val="20"/>
-        </w:rPr>
-        <w:t>int main(int argc, char *argv[]){</w:t>
-      </w:r>
-    </w:p>
-    <w:p>
-      <w:pPr>
-        <w:rPr>
-          <w:rFonts w:ascii="Andale Mono" w:hAnsi="Andale Mono"/>
-          <w:sz w:val="20"/>
-          <w:szCs w:val="20"/>
-        </w:rPr>
-      </w:pPr>
-    </w:p>
-    <w:p>
-      <w:pPr>
-        <w:rPr>
-          <w:rFonts w:ascii="Andale Mono" w:hAnsi="Andale Mono"/>
-          <w:sz w:val="20"/>
-          <w:szCs w:val="20"/>
-        </w:rPr>
-      </w:pPr>
-      <w:r>
-        <w:rPr>
-          <w:rFonts w:ascii="Andale Mono" w:hAnsi="Andale Mono"/>
-          <w:sz w:val="20"/>
-          <w:szCs w:val="20"/>
-        </w:rPr>
-        <w:t xml:space="preserve">    // default number, in order to simplify development.</w:t>
-      </w:r>
-    </w:p>
-    <w:p>
-      <w:pPr>
-        <w:rPr>
-          <w:rFonts w:ascii="Andale Mono" w:hAnsi="Andale Mono"/>
-          <w:sz w:val="20"/>
-          <w:szCs w:val="20"/>
-        </w:rPr>
-      </w:pPr>
-      <w:r>
-        <w:rPr>
-          <w:rFonts w:ascii="Andale Mono" w:hAnsi="Andale Mono"/>
-          <w:sz w:val="20"/>
-          <w:szCs w:val="20"/>
-        </w:rPr>
-        <w:t xml:space="preserve">    int number_We_Looking_For(100000);</w:t>
-      </w:r>
-    </w:p>
-    <w:p>
-      <w:pPr>
-        <w:rPr>
-          <w:rFonts w:ascii="Andale Mono" w:hAnsi="Andale Mono"/>
-          <w:sz w:val="20"/>
-          <w:szCs w:val="20"/>
-        </w:rPr>
-      </w:pPr>
-    </w:p>
-    <w:p>
-      <w:pPr>
-        <w:rPr>
-          <w:rFonts w:ascii="Andale Mono" w:hAnsi="Andale Mono"/>
-          <w:sz w:val="20"/>
-          <w:szCs w:val="20"/>
-        </w:rPr>
-      </w:pPr>
-      <w:r>
-        <w:rPr>
-          <w:rFonts w:ascii="Andale Mono" w:hAnsi="Andale Mono"/>
-          <w:sz w:val="20"/>
-          <w:szCs w:val="20"/>
-        </w:rPr>
-        <w:t xml:space="preserve">    if (argc == 2) {</w:t>
-      </w:r>
-    </w:p>
-    <w:p>
-      <w:pPr>
-        <w:rPr>
-          <w:rFonts w:ascii="Andale Mono" w:hAnsi="Andale Mono"/>
-          <w:sz w:val="20"/>
-          <w:szCs w:val="20"/>
-        </w:rPr>
-      </w:pPr>
-      <w:r>
-        <w:rPr>
-          <w:rFonts w:ascii="Andale Mono" w:hAnsi="Andale Mono"/>
-          <w:sz w:val="20"/>
-          <w:szCs w:val="20"/>
-        </w:rPr>
-        <w:t xml:space="preserve">        number_We_Looking_For = atoi(argv[1]);</w:t>
+        <w:t>#</w:t>
+      </w:r>
+      <w:proofErr w:type="spellStart"/>
+      <w:r>
+        <w:rPr>
+          <w:rFonts w:ascii="Andale Mono" w:hAnsi="Andale Mono"/>
+          <w:sz w:val="20"/>
+          <w:szCs w:val="20"/>
+        </w:rPr>
+        <w:t>include</w:t>
+      </w:r>
+      <w:proofErr w:type="spellEnd"/>
+      <w:r>
+        <w:rPr>
+          <w:rFonts w:ascii="Andale Mono" w:hAnsi="Andale Mono"/>
+          <w:sz w:val="20"/>
+          <w:szCs w:val="20"/>
+        </w:rPr>
+        <w:t xml:space="preserve"> &lt;</w:t>
+      </w:r>
+      <w:proofErr w:type="spellStart"/>
+      <w:r>
+        <w:rPr>
+          <w:rFonts w:ascii="Andale Mono" w:hAnsi="Andale Mono"/>
+          <w:sz w:val="20"/>
+          <w:szCs w:val="20"/>
+        </w:rPr>
+        <w:t>iostream</w:t>
+      </w:r>
+      <w:proofErr w:type="spellEnd"/>
+      <w:r>
+        <w:rPr>
+          <w:rFonts w:ascii="Andale Mono" w:hAnsi="Andale Mono"/>
+          <w:sz w:val="20"/>
+          <w:szCs w:val="20"/>
+        </w:rPr>
+        <w:t xml:space="preserve">&gt;     /* </w:t>
+      </w:r>
+      <w:proofErr w:type="spellStart"/>
+      <w:r>
+        <w:rPr>
+          <w:rFonts w:ascii="Andale Mono" w:hAnsi="Andale Mono"/>
+          <w:sz w:val="20"/>
+          <w:szCs w:val="20"/>
+        </w:rPr>
+        <w:t>std</w:t>
+      </w:r>
+      <w:proofErr w:type="spellEnd"/>
+      <w:r>
+        <w:rPr>
+          <w:rFonts w:ascii="Andale Mono" w:hAnsi="Andale Mono"/>
+          <w:sz w:val="20"/>
+          <w:szCs w:val="20"/>
+        </w:rPr>
+        <w:t>::</w:t>
+      </w:r>
+      <w:proofErr w:type="spellStart"/>
+      <w:r>
+        <w:rPr>
+          <w:rFonts w:ascii="Andale Mono" w:hAnsi="Andale Mono"/>
+          <w:sz w:val="20"/>
+          <w:szCs w:val="20"/>
+        </w:rPr>
+        <w:t>cout</w:t>
+      </w:r>
+      <w:proofErr w:type="spellEnd"/>
+      <w:r>
+        <w:rPr>
+          <w:rFonts w:ascii="Andale Mono" w:hAnsi="Andale Mono"/>
+          <w:sz w:val="20"/>
+          <w:szCs w:val="20"/>
+        </w:rPr>
+        <w:t xml:space="preserve"> */</w:t>
+      </w:r>
+    </w:p>
+    <w:p>
+      <w:pPr>
+        <w:rPr>
+          <w:rFonts w:ascii="Andale Mono" w:hAnsi="Andale Mono"/>
+          <w:sz w:val="20"/>
+          <w:szCs w:val="20"/>
+        </w:rPr>
+      </w:pPr>
+      <w:r>
+        <w:rPr>
+          <w:rFonts w:ascii="Andale Mono" w:hAnsi="Andale Mono"/>
+          <w:sz w:val="20"/>
+          <w:szCs w:val="20"/>
+        </w:rPr>
+        <w:t>#</w:t>
+      </w:r>
+      <w:proofErr w:type="spellStart"/>
+      <w:r>
+        <w:rPr>
+          <w:rFonts w:ascii="Andale Mono" w:hAnsi="Andale Mono"/>
+          <w:sz w:val="20"/>
+          <w:szCs w:val="20"/>
+        </w:rPr>
+        <w:t>include</w:t>
+      </w:r>
+      <w:proofErr w:type="spellEnd"/>
+      <w:r>
+        <w:rPr>
+          <w:rFonts w:ascii="Andale Mono" w:hAnsi="Andale Mono"/>
+          <w:sz w:val="20"/>
+          <w:szCs w:val="20"/>
+        </w:rPr>
+        <w:t xml:space="preserve"> &lt;</w:t>
+      </w:r>
+      <w:proofErr w:type="spellStart"/>
+      <w:r>
+        <w:rPr>
+          <w:rFonts w:ascii="Andale Mono" w:hAnsi="Andale Mono"/>
+          <w:sz w:val="20"/>
+          <w:szCs w:val="20"/>
+        </w:rPr>
+        <w:t>stdlib.h</w:t>
+      </w:r>
+      <w:proofErr w:type="spellEnd"/>
+      <w:r>
+        <w:rPr>
+          <w:rFonts w:ascii="Andale Mono" w:hAnsi="Andale Mono"/>
+          <w:sz w:val="20"/>
+          <w:szCs w:val="20"/>
+        </w:rPr>
+        <w:t xml:space="preserve">&gt;     /* </w:t>
+      </w:r>
+      <w:proofErr w:type="spellStart"/>
+      <w:r>
+        <w:rPr>
+          <w:rFonts w:ascii="Andale Mono" w:hAnsi="Andale Mono"/>
+          <w:sz w:val="20"/>
+          <w:szCs w:val="20"/>
+        </w:rPr>
+        <w:t>atoi</w:t>
+      </w:r>
+      <w:proofErr w:type="spellEnd"/>
+      <w:r>
+        <w:rPr>
+          <w:rFonts w:ascii="Andale Mono" w:hAnsi="Andale Mono"/>
+          <w:sz w:val="20"/>
+          <w:szCs w:val="20"/>
+        </w:rPr>
+        <w:t xml:space="preserve">      */</w:t>
+      </w:r>
+    </w:p>
+    <w:p>
+      <w:pPr>
+        <w:rPr>
+          <w:rFonts w:ascii="Andale Mono" w:hAnsi="Andale Mono"/>
+          <w:sz w:val="20"/>
+          <w:szCs w:val="20"/>
+        </w:rPr>
+      </w:pPr>
+      <w:r>
+        <w:rPr>
+          <w:rFonts w:ascii="Andale Mono" w:hAnsi="Andale Mono"/>
+          <w:sz w:val="20"/>
+          <w:szCs w:val="20"/>
+        </w:rPr>
+        <w:t>#</w:t>
+      </w:r>
+      <w:proofErr w:type="spellStart"/>
+      <w:r>
+        <w:rPr>
+          <w:rFonts w:ascii="Andale Mono" w:hAnsi="Andale Mono"/>
+          <w:sz w:val="20"/>
+          <w:szCs w:val="20"/>
+        </w:rPr>
+        <w:t>include</w:t>
+      </w:r>
+      <w:proofErr w:type="spellEnd"/>
+      <w:r>
+        <w:rPr>
+          <w:rFonts w:ascii="Andale Mono" w:hAnsi="Andale Mono"/>
+          <w:sz w:val="20"/>
+          <w:szCs w:val="20"/>
+        </w:rPr>
+        <w:t xml:space="preserve"> &lt;</w:t>
+      </w:r>
+      <w:proofErr w:type="spellStart"/>
+      <w:r>
+        <w:rPr>
+          <w:rFonts w:ascii="Andale Mono" w:hAnsi="Andale Mono"/>
+          <w:sz w:val="20"/>
+          <w:szCs w:val="20"/>
+        </w:rPr>
+        <w:t>math.h</w:t>
+      </w:r>
+      <w:proofErr w:type="spellEnd"/>
+      <w:r>
+        <w:rPr>
+          <w:rFonts w:ascii="Andale Mono" w:hAnsi="Andale Mono"/>
+          <w:sz w:val="20"/>
+          <w:szCs w:val="20"/>
+        </w:rPr>
+        <w:t xml:space="preserve">&gt;       /* </w:t>
+      </w:r>
+      <w:proofErr w:type="spellStart"/>
+      <w:r>
+        <w:rPr>
+          <w:rFonts w:ascii="Andale Mono" w:hAnsi="Andale Mono"/>
+          <w:sz w:val="20"/>
+          <w:szCs w:val="20"/>
+        </w:rPr>
+        <w:t>pow</w:t>
+      </w:r>
+      <w:proofErr w:type="spellEnd"/>
+      <w:r>
+        <w:rPr>
+          <w:rFonts w:ascii="Andale Mono" w:hAnsi="Andale Mono"/>
+          <w:sz w:val="20"/>
+          <w:szCs w:val="20"/>
+        </w:rPr>
+        <w:t xml:space="preserve">       */</w:t>
+      </w:r>
+    </w:p>
+    <w:p>
+      <w:pPr>
+        <w:rPr>
+          <w:rFonts w:ascii="Andale Mono" w:hAnsi="Andale Mono"/>
+          <w:sz w:val="20"/>
+          <w:szCs w:val="20"/>
+        </w:rPr>
+      </w:pPr>
+    </w:p>
+    <w:p>
+      <w:pPr>
+        <w:rPr>
+          <w:rFonts w:ascii="Andale Mono" w:hAnsi="Andale Mono"/>
+          <w:sz w:val="20"/>
+          <w:szCs w:val="20"/>
+        </w:rPr>
+      </w:pPr>
+      <w:proofErr w:type="spellStart"/>
+      <w:r>
+        <w:rPr>
+          <w:rFonts w:ascii="Andale Mono" w:hAnsi="Andale Mono"/>
+          <w:sz w:val="20"/>
+          <w:szCs w:val="20"/>
+        </w:rPr>
+        <w:t>bool</w:t>
+      </w:r>
+      <w:proofErr w:type="spellEnd"/>
+      <w:r>
+        <w:rPr>
+          <w:rFonts w:ascii="Andale Mono" w:hAnsi="Andale Mono"/>
+          <w:sz w:val="20"/>
+          <w:szCs w:val="20"/>
+        </w:rPr>
+        <w:t xml:space="preserve"> </w:t>
+      </w:r>
+      <w:proofErr w:type="spellStart"/>
+      <w:r>
+        <w:rPr>
+          <w:rFonts w:ascii="Andale Mono" w:hAnsi="Andale Mono"/>
+          <w:sz w:val="20"/>
+          <w:szCs w:val="20"/>
+        </w:rPr>
+        <w:t>NaturalRootedNumber</w:t>
+      </w:r>
+      <w:proofErr w:type="spellEnd"/>
+      <w:r>
+        <w:rPr>
+          <w:rFonts w:ascii="Andale Mono" w:hAnsi="Andale Mono"/>
+          <w:sz w:val="20"/>
+          <w:szCs w:val="20"/>
+        </w:rPr>
+        <w:t>(</w:t>
+      </w:r>
+      <w:proofErr w:type="spellStart"/>
+      <w:r>
+        <w:rPr>
+          <w:rFonts w:ascii="Andale Mono" w:hAnsi="Andale Mono"/>
+          <w:sz w:val="20"/>
+          <w:szCs w:val="20"/>
+        </w:rPr>
+        <w:t>int</w:t>
+      </w:r>
+      <w:proofErr w:type="spellEnd"/>
+      <w:r>
+        <w:rPr>
+          <w:rFonts w:ascii="Andale Mono" w:hAnsi="Andale Mono"/>
+          <w:sz w:val="20"/>
+          <w:szCs w:val="20"/>
+        </w:rPr>
+        <w:t xml:space="preserve"> </w:t>
+      </w:r>
+      <w:proofErr w:type="spellStart"/>
+      <w:r>
+        <w:rPr>
+          <w:rFonts w:ascii="Andale Mono" w:hAnsi="Andale Mono"/>
+          <w:sz w:val="20"/>
+          <w:szCs w:val="20"/>
+        </w:rPr>
+        <w:t>number</w:t>
+      </w:r>
+      <w:proofErr w:type="spellEnd"/>
+      <w:r>
+        <w:rPr>
+          <w:rFonts w:ascii="Andale Mono" w:hAnsi="Andale Mono"/>
+          <w:sz w:val="20"/>
+          <w:szCs w:val="20"/>
+        </w:rPr>
+        <w:t>);</w:t>
+      </w:r>
+    </w:p>
+    <w:p>
+      <w:pPr>
+        <w:rPr>
+          <w:rFonts w:ascii="Andale Mono" w:hAnsi="Andale Mono"/>
+          <w:sz w:val="20"/>
+          <w:szCs w:val="20"/>
+        </w:rPr>
+      </w:pPr>
+    </w:p>
+    <w:p>
+      <w:pPr>
+        <w:rPr>
+          <w:rFonts w:ascii="Andale Mono" w:hAnsi="Andale Mono"/>
+          <w:sz w:val="20"/>
+          <w:szCs w:val="20"/>
+        </w:rPr>
+      </w:pPr>
+      <w:proofErr w:type="spellStart"/>
+      <w:r>
+        <w:rPr>
+          <w:rFonts w:ascii="Andale Mono" w:hAnsi="Andale Mono"/>
+          <w:sz w:val="20"/>
+          <w:szCs w:val="20"/>
+        </w:rPr>
+        <w:t>int</w:t>
+      </w:r>
+      <w:proofErr w:type="spellEnd"/>
+      <w:r>
+        <w:rPr>
+          <w:rFonts w:ascii="Andale Mono" w:hAnsi="Andale Mono"/>
+          <w:sz w:val="20"/>
+          <w:szCs w:val="20"/>
+        </w:rPr>
+        <w:t xml:space="preserve"> </w:t>
+      </w:r>
+      <w:proofErr w:type="spellStart"/>
+      <w:r>
+        <w:rPr>
+          <w:rFonts w:ascii="Andale Mono" w:hAnsi="Andale Mono"/>
+          <w:sz w:val="20"/>
+          <w:szCs w:val="20"/>
+        </w:rPr>
+        <w:t>main</w:t>
+      </w:r>
+      <w:proofErr w:type="spellEnd"/>
+      <w:r>
+        <w:rPr>
+          <w:rFonts w:ascii="Andale Mono" w:hAnsi="Andale Mono"/>
+          <w:sz w:val="20"/>
+          <w:szCs w:val="20"/>
+        </w:rPr>
+        <w:t>(</w:t>
+      </w:r>
+      <w:proofErr w:type="spellStart"/>
+      <w:r>
+        <w:rPr>
+          <w:rFonts w:ascii="Andale Mono" w:hAnsi="Andale Mono"/>
+          <w:sz w:val="20"/>
+          <w:szCs w:val="20"/>
+        </w:rPr>
+        <w:t>int</w:t>
+      </w:r>
+      <w:proofErr w:type="spellEnd"/>
+      <w:r>
+        <w:rPr>
+          <w:rFonts w:ascii="Andale Mono" w:hAnsi="Andale Mono"/>
+          <w:sz w:val="20"/>
+          <w:szCs w:val="20"/>
+        </w:rPr>
+        <w:t xml:space="preserve"> </w:t>
+      </w:r>
+      <w:proofErr w:type="spellStart"/>
+      <w:r>
+        <w:rPr>
+          <w:rFonts w:ascii="Andale Mono" w:hAnsi="Andale Mono"/>
+          <w:sz w:val="20"/>
+          <w:szCs w:val="20"/>
+        </w:rPr>
+        <w:t>argc</w:t>
+      </w:r>
+      <w:proofErr w:type="spellEnd"/>
+      <w:r>
+        <w:rPr>
+          <w:rFonts w:ascii="Andale Mono" w:hAnsi="Andale Mono"/>
+          <w:sz w:val="20"/>
+          <w:szCs w:val="20"/>
+        </w:rPr>
+        <w:t xml:space="preserve">, </w:t>
+      </w:r>
+      <w:proofErr w:type="spellStart"/>
+      <w:r>
+        <w:rPr>
+          <w:rFonts w:ascii="Andale Mono" w:hAnsi="Andale Mono"/>
+          <w:sz w:val="20"/>
+          <w:szCs w:val="20"/>
+        </w:rPr>
+        <w:t>char</w:t>
+      </w:r>
+      <w:proofErr w:type="spellEnd"/>
+      <w:r>
+        <w:rPr>
+          <w:rFonts w:ascii="Andale Mono" w:hAnsi="Andale Mono"/>
+          <w:sz w:val="20"/>
+          <w:szCs w:val="20"/>
+        </w:rPr>
+        <w:t xml:space="preserve"> *</w:t>
+      </w:r>
+      <w:proofErr w:type="spellStart"/>
+      <w:r>
+        <w:rPr>
+          <w:rFonts w:ascii="Andale Mono" w:hAnsi="Andale Mono"/>
+          <w:sz w:val="20"/>
+          <w:szCs w:val="20"/>
+        </w:rPr>
+        <w:t>argv</w:t>
+      </w:r>
+      <w:proofErr w:type="spellEnd"/>
+      <w:r>
+        <w:rPr>
+          <w:rFonts w:ascii="Andale Mono" w:hAnsi="Andale Mono"/>
+          <w:sz w:val="20"/>
+          <w:szCs w:val="20"/>
+        </w:rPr>
+        <w:t>[]){</w:t>
+      </w:r>
+    </w:p>
+    <w:p>
+      <w:pPr>
+        <w:rPr>
+          <w:rFonts w:ascii="Andale Mono" w:hAnsi="Andale Mono"/>
+          <w:sz w:val="20"/>
+          <w:szCs w:val="20"/>
+        </w:rPr>
+      </w:pPr>
+    </w:p>
+    <w:p>
+      <w:pPr>
+        <w:rPr>
+          <w:rFonts w:ascii="Andale Mono" w:hAnsi="Andale Mono"/>
+          <w:sz w:val="20"/>
+          <w:szCs w:val="20"/>
+        </w:rPr>
+      </w:pPr>
+      <w:r>
+        <w:rPr>
+          <w:rFonts w:ascii="Andale Mono" w:hAnsi="Andale Mono"/>
+          <w:sz w:val="20"/>
+          <w:szCs w:val="20"/>
+        </w:rPr>
+        <w:t xml:space="preserve">    // </w:t>
+      </w:r>
+      <w:proofErr w:type="spellStart"/>
+      <w:r>
+        <w:rPr>
+          <w:rFonts w:ascii="Andale Mono" w:hAnsi="Andale Mono"/>
+          <w:sz w:val="20"/>
+          <w:szCs w:val="20"/>
+        </w:rPr>
+        <w:t>default</w:t>
+      </w:r>
+      <w:proofErr w:type="spellEnd"/>
+      <w:r>
+        <w:rPr>
+          <w:rFonts w:ascii="Andale Mono" w:hAnsi="Andale Mono"/>
+          <w:sz w:val="20"/>
+          <w:szCs w:val="20"/>
+        </w:rPr>
+        <w:t xml:space="preserve"> </w:t>
+      </w:r>
+      <w:proofErr w:type="spellStart"/>
+      <w:r>
+        <w:rPr>
+          <w:rFonts w:ascii="Andale Mono" w:hAnsi="Andale Mono"/>
+          <w:sz w:val="20"/>
+          <w:szCs w:val="20"/>
+        </w:rPr>
+        <w:t>number</w:t>
+      </w:r>
+      <w:proofErr w:type="spellEnd"/>
+      <w:r>
+        <w:rPr>
+          <w:rFonts w:ascii="Andale Mono" w:hAnsi="Andale Mono"/>
+          <w:sz w:val="20"/>
+          <w:szCs w:val="20"/>
+        </w:rPr>
+        <w:t xml:space="preserve">, </w:t>
+      </w:r>
+      <w:proofErr w:type="spellStart"/>
+      <w:r>
+        <w:rPr>
+          <w:rFonts w:ascii="Andale Mono" w:hAnsi="Andale Mono"/>
+          <w:sz w:val="20"/>
+          <w:szCs w:val="20"/>
+        </w:rPr>
+        <w:t>in</w:t>
+      </w:r>
+      <w:proofErr w:type="spellEnd"/>
+      <w:r>
+        <w:rPr>
+          <w:rFonts w:ascii="Andale Mono" w:hAnsi="Andale Mono"/>
+          <w:sz w:val="20"/>
+          <w:szCs w:val="20"/>
+        </w:rPr>
+        <w:t xml:space="preserve"> </w:t>
+      </w:r>
+      <w:proofErr w:type="spellStart"/>
+      <w:r>
+        <w:rPr>
+          <w:rFonts w:ascii="Andale Mono" w:hAnsi="Andale Mono"/>
+          <w:sz w:val="20"/>
+          <w:szCs w:val="20"/>
+        </w:rPr>
+        <w:t>order</w:t>
+      </w:r>
+      <w:proofErr w:type="spellEnd"/>
+      <w:r>
+        <w:rPr>
+          <w:rFonts w:ascii="Andale Mono" w:hAnsi="Andale Mono"/>
+          <w:sz w:val="20"/>
+          <w:szCs w:val="20"/>
+        </w:rPr>
+        <w:t xml:space="preserve"> </w:t>
+      </w:r>
+      <w:proofErr w:type="spellStart"/>
+      <w:r>
+        <w:rPr>
+          <w:rFonts w:ascii="Andale Mono" w:hAnsi="Andale Mono"/>
+          <w:sz w:val="20"/>
+          <w:szCs w:val="20"/>
+        </w:rPr>
+        <w:t>to</w:t>
+      </w:r>
+      <w:proofErr w:type="spellEnd"/>
+      <w:r>
+        <w:rPr>
+          <w:rFonts w:ascii="Andale Mono" w:hAnsi="Andale Mono"/>
+          <w:sz w:val="20"/>
+          <w:szCs w:val="20"/>
+        </w:rPr>
+        <w:t xml:space="preserve"> </w:t>
+      </w:r>
+      <w:proofErr w:type="spellStart"/>
+      <w:r>
+        <w:rPr>
+          <w:rFonts w:ascii="Andale Mono" w:hAnsi="Andale Mono"/>
+          <w:sz w:val="20"/>
+          <w:szCs w:val="20"/>
+        </w:rPr>
+        <w:t>simplify</w:t>
+      </w:r>
+      <w:proofErr w:type="spellEnd"/>
+      <w:r>
+        <w:rPr>
+          <w:rFonts w:ascii="Andale Mono" w:hAnsi="Andale Mono"/>
+          <w:sz w:val="20"/>
+          <w:szCs w:val="20"/>
+        </w:rPr>
+        <w:t xml:space="preserve"> </w:t>
+      </w:r>
+      <w:proofErr w:type="spellStart"/>
+      <w:r>
+        <w:rPr>
+          <w:rFonts w:ascii="Andale Mono" w:hAnsi="Andale Mono"/>
+          <w:sz w:val="20"/>
+          <w:szCs w:val="20"/>
+        </w:rPr>
+        <w:t>development</w:t>
+      </w:r>
+      <w:proofErr w:type="spellEnd"/>
+      <w:r>
+        <w:rPr>
+          <w:rFonts w:ascii="Andale Mono" w:hAnsi="Andale Mono"/>
+          <w:sz w:val="20"/>
+          <w:szCs w:val="20"/>
+        </w:rPr>
+        <w:t>.</w:t>
+      </w:r>
+    </w:p>
+    <w:p>
+      <w:pPr>
+        <w:rPr>
+          <w:rFonts w:ascii="Andale Mono" w:hAnsi="Andale Mono"/>
+          <w:sz w:val="20"/>
+          <w:szCs w:val="20"/>
+        </w:rPr>
+      </w:pPr>
+      <w:r>
+        <w:rPr>
+          <w:rFonts w:ascii="Andale Mono" w:hAnsi="Andale Mono"/>
+          <w:sz w:val="20"/>
+          <w:szCs w:val="20"/>
+        </w:rPr>
+        <w:t xml:space="preserve">    </w:t>
+      </w:r>
+      <w:proofErr w:type="spellStart"/>
+      <w:r>
+        <w:rPr>
+          <w:rFonts w:ascii="Andale Mono" w:hAnsi="Andale Mono"/>
+          <w:sz w:val="20"/>
+          <w:szCs w:val="20"/>
+        </w:rPr>
+        <w:t>int</w:t>
+      </w:r>
+      <w:proofErr w:type="spellEnd"/>
+      <w:r>
+        <w:rPr>
+          <w:rFonts w:ascii="Andale Mono" w:hAnsi="Andale Mono"/>
+          <w:sz w:val="20"/>
+          <w:szCs w:val="20"/>
+        </w:rPr>
+        <w:t xml:space="preserve"> </w:t>
+      </w:r>
+      <w:proofErr w:type="spellStart"/>
+      <w:r>
+        <w:rPr>
+          <w:rFonts w:ascii="Andale Mono" w:hAnsi="Andale Mono"/>
+          <w:sz w:val="20"/>
+          <w:szCs w:val="20"/>
+        </w:rPr>
+        <w:t>number_We_Looking_For</w:t>
+      </w:r>
+      <w:proofErr w:type="spellEnd"/>
+      <w:r>
+        <w:rPr>
+          <w:rFonts w:ascii="Andale Mono" w:hAnsi="Andale Mono"/>
+          <w:sz w:val="20"/>
+          <w:szCs w:val="20"/>
+        </w:rPr>
+        <w:t>(100000);</w:t>
+      </w:r>
+    </w:p>
+    <w:p>
+      <w:pPr>
+        <w:rPr>
+          <w:rFonts w:ascii="Andale Mono" w:hAnsi="Andale Mono"/>
+          <w:sz w:val="20"/>
+          <w:szCs w:val="20"/>
+        </w:rPr>
+      </w:pPr>
+    </w:p>
+    <w:p>
+      <w:pPr>
+        <w:rPr>
+          <w:rFonts w:ascii="Andale Mono" w:hAnsi="Andale Mono"/>
+          <w:sz w:val="20"/>
+          <w:szCs w:val="20"/>
+        </w:rPr>
+      </w:pPr>
+      <w:r>
+        <w:rPr>
+          <w:rFonts w:ascii="Andale Mono" w:hAnsi="Andale Mono"/>
+          <w:sz w:val="20"/>
+          <w:szCs w:val="20"/>
+        </w:rPr>
+        <w:t xml:space="preserve">    </w:t>
+      </w:r>
+      <w:proofErr w:type="spellStart"/>
+      <w:r>
+        <w:rPr>
+          <w:rFonts w:ascii="Andale Mono" w:hAnsi="Andale Mono"/>
+          <w:sz w:val="20"/>
+          <w:szCs w:val="20"/>
+        </w:rPr>
+        <w:t>if</w:t>
+      </w:r>
+      <w:proofErr w:type="spellEnd"/>
+      <w:r>
+        <w:rPr>
+          <w:rFonts w:ascii="Andale Mono" w:hAnsi="Andale Mono"/>
+          <w:sz w:val="20"/>
+          <w:szCs w:val="20"/>
+        </w:rPr>
+        <w:t xml:space="preserve"> (</w:t>
+      </w:r>
+      <w:proofErr w:type="spellStart"/>
+      <w:r>
+        <w:rPr>
+          <w:rFonts w:ascii="Andale Mono" w:hAnsi="Andale Mono"/>
+          <w:sz w:val="20"/>
+          <w:szCs w:val="20"/>
+        </w:rPr>
+        <w:t>argc</w:t>
+      </w:r>
+      <w:proofErr w:type="spellEnd"/>
+      <w:r>
+        <w:rPr>
+          <w:rFonts w:ascii="Andale Mono" w:hAnsi="Andale Mono"/>
+          <w:sz w:val="20"/>
+          <w:szCs w:val="20"/>
+        </w:rPr>
+        <w:t xml:space="preserve"> == 2) {</w:t>
+      </w:r>
+    </w:p>
+    <w:p>
+      <w:pPr>
+        <w:rPr>
+          <w:rFonts w:ascii="Andale Mono" w:hAnsi="Andale Mono"/>
+          <w:sz w:val="20"/>
+          <w:szCs w:val="20"/>
+        </w:rPr>
+      </w:pPr>
+      <w:r>
+        <w:rPr>
+          <w:rFonts w:ascii="Andale Mono" w:hAnsi="Andale Mono"/>
+          <w:sz w:val="20"/>
+          <w:szCs w:val="20"/>
+        </w:rPr>
+        <w:t xml:space="preserve">        </w:t>
+      </w:r>
+      <w:proofErr w:type="spellStart"/>
+      <w:r>
+        <w:rPr>
+          <w:rFonts w:ascii="Andale Mono" w:hAnsi="Andale Mono"/>
+          <w:sz w:val="20"/>
+          <w:szCs w:val="20"/>
+        </w:rPr>
+        <w:t>number_We_Looking_For</w:t>
+      </w:r>
+      <w:proofErr w:type="spellEnd"/>
+      <w:r>
+        <w:rPr>
+          <w:rFonts w:ascii="Andale Mono" w:hAnsi="Andale Mono"/>
+          <w:sz w:val="20"/>
+          <w:szCs w:val="20"/>
+        </w:rPr>
+        <w:t xml:space="preserve"> = </w:t>
+      </w:r>
+      <w:proofErr w:type="spellStart"/>
+      <w:r>
+        <w:rPr>
+          <w:rFonts w:ascii="Andale Mono" w:hAnsi="Andale Mono"/>
+          <w:sz w:val="20"/>
+          <w:szCs w:val="20"/>
+        </w:rPr>
+        <w:t>atoi</w:t>
+      </w:r>
+      <w:proofErr w:type="spellEnd"/>
+      <w:r>
+        <w:rPr>
+          <w:rFonts w:ascii="Andale Mono" w:hAnsi="Andale Mono"/>
+          <w:sz w:val="20"/>
+          <w:szCs w:val="20"/>
+        </w:rPr>
+        <w:t>(</w:t>
+      </w:r>
+      <w:proofErr w:type="spellStart"/>
+      <w:r>
+        <w:rPr>
+          <w:rFonts w:ascii="Andale Mono" w:hAnsi="Andale Mono"/>
+          <w:sz w:val="20"/>
+          <w:szCs w:val="20"/>
+        </w:rPr>
+        <w:t>argv</w:t>
+      </w:r>
+      <w:proofErr w:type="spellEnd"/>
+      <w:r>
+        <w:rPr>
+          <w:rFonts w:ascii="Andale Mono" w:hAnsi="Andale Mono"/>
+          <w:sz w:val="20"/>
+          <w:szCs w:val="20"/>
+        </w:rPr>
+        <w:t>[1]);</w:t>
       </w:r>
     </w:p>
     <w:p>
@@ -1642,41 +2511,203 @@
           <w:sz w:val="20"/>
           <w:szCs w:val="20"/>
         </w:rPr>
-        <w:t xml:space="preserve">    for (int i=1; i &lt;= number_We_Looking_For; i++){</w:t>
-      </w:r>
-    </w:p>
-    <w:p>
-      <w:pPr>
-        <w:rPr>
-          <w:rFonts w:ascii="Andale Mono" w:hAnsi="Andale Mono"/>
-          <w:sz w:val="20"/>
-          <w:szCs w:val="20"/>
-        </w:rPr>
-      </w:pPr>
-      <w:r>
-        <w:rPr>
-          <w:rFonts w:ascii="Andale Mono" w:hAnsi="Andale Mono"/>
-          <w:sz w:val="20"/>
-          <w:szCs w:val="20"/>
-        </w:rPr>
-        <w:t xml:space="preserve">        if (NaturalRootedNumber(i)){</w:t>
-      </w:r>
-    </w:p>
-    <w:p>
-      <w:pPr>
-        <w:rPr>
-          <w:rFonts w:ascii="Andale Mono" w:hAnsi="Andale Mono"/>
-          <w:sz w:val="20"/>
-          <w:szCs w:val="20"/>
-        </w:rPr>
-      </w:pPr>
-      <w:r>
-        <w:rPr>
-          <w:rFonts w:ascii="Andale Mono" w:hAnsi="Andale Mono"/>
-          <w:sz w:val="20"/>
-          <w:szCs w:val="20"/>
-        </w:rPr>
-        <w:t xml:space="preserve">          std::cout &lt;&lt; i &lt;&lt; std::endl;</w:t>
+        <w:t xml:space="preserve">    </w:t>
+      </w:r>
+      <w:proofErr w:type="spellStart"/>
+      <w:r>
+        <w:rPr>
+          <w:rFonts w:ascii="Andale Mono" w:hAnsi="Andale Mono"/>
+          <w:sz w:val="20"/>
+          <w:szCs w:val="20"/>
+        </w:rPr>
+        <w:t>for</w:t>
+      </w:r>
+      <w:proofErr w:type="spellEnd"/>
+      <w:r>
+        <w:rPr>
+          <w:rFonts w:ascii="Andale Mono" w:hAnsi="Andale Mono"/>
+          <w:sz w:val="20"/>
+          <w:szCs w:val="20"/>
+        </w:rPr>
+        <w:t xml:space="preserve"> (</w:t>
+      </w:r>
+      <w:proofErr w:type="spellStart"/>
+      <w:r>
+        <w:rPr>
+          <w:rFonts w:ascii="Andale Mono" w:hAnsi="Andale Mono"/>
+          <w:sz w:val="20"/>
+          <w:szCs w:val="20"/>
+        </w:rPr>
+        <w:t>int</w:t>
+      </w:r>
+      <w:proofErr w:type="spellEnd"/>
+      <w:r>
+        <w:rPr>
+          <w:rFonts w:ascii="Andale Mono" w:hAnsi="Andale Mono"/>
+          <w:sz w:val="20"/>
+          <w:szCs w:val="20"/>
+        </w:rPr>
+        <w:t xml:space="preserve"> i=1; i &lt;= </w:t>
+      </w:r>
+      <w:proofErr w:type="spellStart"/>
+      <w:r>
+        <w:rPr>
+          <w:rFonts w:ascii="Andale Mono" w:hAnsi="Andale Mono"/>
+          <w:sz w:val="20"/>
+          <w:szCs w:val="20"/>
+        </w:rPr>
+        <w:t>number_We_Looking_For</w:t>
+      </w:r>
+      <w:proofErr w:type="spellEnd"/>
+      <w:r>
+        <w:rPr>
+          <w:rFonts w:ascii="Andale Mono" w:hAnsi="Andale Mono"/>
+          <w:sz w:val="20"/>
+          <w:szCs w:val="20"/>
+        </w:rPr>
+        <w:t>; i++){</w:t>
+      </w:r>
+    </w:p>
+    <w:p>
+      <w:pPr>
+        <w:rPr>
+          <w:rFonts w:ascii="Andale Mono" w:hAnsi="Andale Mono"/>
+          <w:sz w:val="20"/>
+          <w:szCs w:val="20"/>
+        </w:rPr>
+      </w:pPr>
+      <w:r>
+        <w:rPr>
+          <w:rFonts w:ascii="Andale Mono" w:hAnsi="Andale Mono"/>
+          <w:sz w:val="20"/>
+          <w:szCs w:val="20"/>
+        </w:rPr>
+        <w:t xml:space="preserve">        </w:t>
+      </w:r>
+      <w:proofErr w:type="spellStart"/>
+      <w:r>
+        <w:rPr>
+          <w:rFonts w:ascii="Andale Mono" w:hAnsi="Andale Mono"/>
+          <w:sz w:val="20"/>
+          <w:szCs w:val="20"/>
+        </w:rPr>
+        <w:t>if</w:t>
+      </w:r>
+      <w:proofErr w:type="spellEnd"/>
+      <w:r>
+        <w:rPr>
+          <w:rFonts w:ascii="Andale Mono" w:hAnsi="Andale Mono"/>
+          <w:sz w:val="20"/>
+          <w:szCs w:val="20"/>
+        </w:rPr>
+        <w:t xml:space="preserve"> (</w:t>
+      </w:r>
+      <w:proofErr w:type="spellStart"/>
+      <w:r>
+        <w:rPr>
+          <w:rFonts w:ascii="Andale Mono" w:hAnsi="Andale Mono"/>
+          <w:sz w:val="20"/>
+          <w:szCs w:val="20"/>
+        </w:rPr>
+        <w:t>NaturalRootedNumber</w:t>
+      </w:r>
+      <w:proofErr w:type="spellEnd"/>
+      <w:r>
+        <w:rPr>
+          <w:rFonts w:ascii="Andale Mono" w:hAnsi="Andale Mono"/>
+          <w:sz w:val="20"/>
+          <w:szCs w:val="20"/>
+        </w:rPr>
+        <w:t>(i)){</w:t>
+      </w:r>
+    </w:p>
+    <w:p>
+      <w:pPr>
+        <w:rPr>
+          <w:rFonts w:ascii="Andale Mono" w:hAnsi="Andale Mono"/>
+          <w:sz w:val="20"/>
+          <w:szCs w:val="20"/>
+        </w:rPr>
+      </w:pPr>
+      <w:r>
+        <w:rPr>
+          <w:rFonts w:ascii="Andale Mono" w:hAnsi="Andale Mono"/>
+          <w:sz w:val="20"/>
+          <w:szCs w:val="20"/>
+        </w:rPr>
+        <w:t xml:space="preserve">          </w:t>
+      </w:r>
+      <w:proofErr w:type="spellStart"/>
+      <w:r>
+        <w:rPr>
+          <w:rFonts w:ascii="Andale Mono" w:hAnsi="Andale Mono"/>
+          <w:sz w:val="20"/>
+          <w:szCs w:val="20"/>
+        </w:rPr>
+        <w:t>std</w:t>
+      </w:r>
+      <w:proofErr w:type="spellEnd"/>
+      <w:r>
+        <w:rPr>
+          <w:rFonts w:ascii="Andale Mono" w:hAnsi="Andale Mono"/>
+          <w:sz w:val="20"/>
+          <w:szCs w:val="20"/>
+        </w:rPr>
+        <w:t>::</w:t>
+      </w:r>
+      <w:proofErr w:type="spellStart"/>
+      <w:r>
+        <w:rPr>
+          <w:rFonts w:ascii="Andale Mono" w:hAnsi="Andale Mono"/>
+          <w:sz w:val="20"/>
+          <w:szCs w:val="20"/>
+        </w:rPr>
+        <w:t>cout</w:t>
+      </w:r>
+      <w:proofErr w:type="spellEnd"/>
+      <w:r>
+        <w:rPr>
+          <w:rFonts w:ascii="Andale Mono" w:hAnsi="Andale Mono"/>
+          <w:sz w:val="20"/>
+          <w:szCs w:val="20"/>
+        </w:rPr>
+        <w:t xml:space="preserve"> &lt;&lt; i &lt;&lt; </w:t>
+      </w:r>
+      <w:proofErr w:type="spellStart"/>
+      <w:r>
+        <w:rPr>
+          <w:rFonts w:ascii="Andale Mono" w:hAnsi="Andale Mono"/>
+          <w:sz w:val="20"/>
+          <w:szCs w:val="20"/>
+        </w:rPr>
+        <w:t>std</w:t>
+      </w:r>
+      <w:proofErr w:type="spellEnd"/>
+      <w:r>
+        <w:rPr>
+          <w:rFonts w:ascii="Andale Mono" w:hAnsi="Andale Mono"/>
+          <w:sz w:val="20"/>
+          <w:szCs w:val="20"/>
+        </w:rPr>
+        <w:t>::</w:t>
+      </w:r>
+      <w:proofErr w:type="spellStart"/>
+      <w:r>
+        <w:rPr>
+          <w:rFonts w:ascii="Andale Mono" w:hAnsi="Andale Mono"/>
+          <w:sz w:val="20"/>
+          <w:szCs w:val="20"/>
+        </w:rPr>
+        <w:t>endl</w:t>
+      </w:r>
+      <w:proofErr w:type="spellEnd"/>
+      <w:r>
+        <w:rPr>
+          <w:rFonts w:ascii="Andale Mono" w:hAnsi="Andale Mono"/>
+          <w:sz w:val="20"/>
+          <w:szCs w:val="20"/>
+        </w:rPr>
+        <w:t>;</w:t>
       </w:r>
     </w:p>
     <w:p>
@@ -1747,13 +2778,77 @@
           <w:szCs w:val="20"/>
         </w:rPr>
       </w:pPr>
-      <w:r>
-        <w:rPr>
-          <w:rFonts w:ascii="Andale Mono" w:hAnsi="Andale Mono"/>
-          <w:sz w:val="20"/>
-          <w:szCs w:val="20"/>
-        </w:rPr>
-        <w:t>bool NaturalRootedNumber( int number ){</w:t>
+      <w:proofErr w:type="spellStart"/>
+      <w:r>
+        <w:rPr>
+          <w:rFonts w:ascii="Andale Mono" w:hAnsi="Andale Mono"/>
+          <w:sz w:val="20"/>
+          <w:szCs w:val="20"/>
+        </w:rPr>
+        <w:t>bool</w:t>
+      </w:r>
+      <w:proofErr w:type="spellEnd"/>
+      <w:r>
+        <w:rPr>
+          <w:rFonts w:ascii="Andale Mono" w:hAnsi="Andale Mono"/>
+          <w:sz w:val="20"/>
+          <w:szCs w:val="20"/>
+        </w:rPr>
+        <w:t xml:space="preserve"> </w:t>
+      </w:r>
+      <w:proofErr w:type="spellStart"/>
+      <w:r>
+        <w:rPr>
+          <w:rFonts w:ascii="Andale Mono" w:hAnsi="Andale Mono"/>
+          <w:sz w:val="20"/>
+          <w:szCs w:val="20"/>
+        </w:rPr>
+        <w:t>NaturalRootedNumber</w:t>
+      </w:r>
+      <w:proofErr w:type="spellEnd"/>
+      <w:r>
+        <w:rPr>
+          <w:rFonts w:ascii="Andale Mono" w:hAnsi="Andale Mono"/>
+          <w:sz w:val="20"/>
+          <w:szCs w:val="20"/>
+        </w:rPr>
+        <w:t xml:space="preserve">( </w:t>
+      </w:r>
+      <w:proofErr w:type="spellStart"/>
+      <w:r>
+        <w:rPr>
+          <w:rFonts w:ascii="Andale Mono" w:hAnsi="Andale Mono"/>
+          <w:sz w:val="20"/>
+          <w:szCs w:val="20"/>
+        </w:rPr>
+        <w:t>int</w:t>
+      </w:r>
+      <w:proofErr w:type="spellEnd"/>
+      <w:r>
+        <w:rPr>
+          <w:rFonts w:ascii="Andale Mono" w:hAnsi="Andale Mono"/>
+          <w:sz w:val="20"/>
+          <w:szCs w:val="20"/>
+        </w:rPr>
+        <w:t xml:space="preserve"> </w:t>
+      </w:r>
+      <w:proofErr w:type="spellStart"/>
+      <w:r>
+        <w:rPr>
+          <w:rFonts w:ascii="Andale Mono" w:hAnsi="Andale Mono"/>
+          <w:sz w:val="20"/>
+          <w:szCs w:val="20"/>
+        </w:rPr>
+        <w:t>number</w:t>
+      </w:r>
+      <w:proofErr w:type="spellEnd"/>
+      <w:r>
+        <w:rPr>
+          <w:rFonts w:ascii="Andale Mono" w:hAnsi="Andale Mono"/>
+          <w:sz w:val="20"/>
+          <w:szCs w:val="20"/>
+        </w:rPr>
+        <w:t xml:space="preserve"> ){</w:t>
       </w:r>
     </w:p>
     <w:p>
@@ -1790,22 +2885,47 @@
           <w:szCs w:val="20"/>
         </w:rPr>
       </w:pPr>
-    </w:p>
-    <w:p>
-      <w:pPr>
-        <w:rPr>
-          <w:rFonts w:ascii="Andale Mono" w:hAnsi="Andale Mono"/>
-          <w:sz w:val="20"/>
-          <w:szCs w:val="20"/>
-        </w:rPr>
-      </w:pPr>
-      <w:r>
-        <w:rPr>
-          <w:rFonts w:ascii="Andale Mono" w:hAnsi="Andale Mono"/>
-          <w:sz w:val="20"/>
-          <w:szCs w:val="20"/>
-        </w:rPr>
-        <w:t xml:space="preserve">  // Піднесемо число до квадрату та видалемо його з нього.</w:t>
+      <w:r>
+        <w:rPr>
+          <w:rFonts w:ascii="Andale Mono" w:hAnsi="Andale Mono"/>
+          <w:sz w:val="20"/>
+          <w:szCs w:val="20"/>
+        </w:rPr>
+        <w:t xml:space="preserve">  // </w:t>
+      </w:r>
+      <w:r>
+        <w:rPr>
+          <w:rFonts w:ascii="Andale Mono" w:hAnsi="Andale Mono"/>
+          <w:sz w:val="20"/>
+          <w:szCs w:val="20"/>
+        </w:rPr>
+        <w:t xml:space="preserve">  </w:t>
+      </w:r>
+      <w:r>
+        <w:rPr>
+          <w:rFonts w:ascii="Andale Mono" w:hAnsi="Andale Mono"/>
+          <w:sz w:val="20"/>
+          <w:szCs w:val="20"/>
+        </w:rPr>
+        <w:t xml:space="preserve">Піднесемо число до квадрату та </w:t>
+      </w:r>
+      <w:proofErr w:type="spellStart"/>
+      <w:r>
+        <w:rPr>
+          <w:rFonts w:ascii="Andale Mono" w:hAnsi="Andale Mono"/>
+          <w:sz w:val="20"/>
+          <w:szCs w:val="20"/>
+        </w:rPr>
+        <w:t>видалемо</w:t>
+      </w:r>
+      <w:proofErr w:type="spellEnd"/>
+      <w:r>
+        <w:rPr>
+          <w:rFonts w:ascii="Andale Mono" w:hAnsi="Andale Mono"/>
+          <w:sz w:val="20"/>
+          <w:szCs w:val="20"/>
+        </w:rPr>
+        <w:t xml:space="preserve"> його з нього.</w:t>
       </w:r>
     </w:p>
     <w:p>
@@ -1865,41 +2985,203 @@
           <w:sz w:val="20"/>
           <w:szCs w:val="20"/>
         </w:rPr>
-        <w:t xml:space="preserve">  int base = pow(number, 2) - number;</w:t>
-      </w:r>
-    </w:p>
-    <w:p>
-      <w:pPr>
-        <w:rPr>
-          <w:rFonts w:ascii="Andale Mono" w:hAnsi="Andale Mono"/>
-          <w:sz w:val="20"/>
-          <w:szCs w:val="20"/>
-        </w:rPr>
-      </w:pPr>
-      <w:r>
-        <w:rPr>
-          <w:rFonts w:ascii="Andale Mono" w:hAnsi="Andale Mono"/>
-          <w:sz w:val="20"/>
-          <w:szCs w:val="20"/>
-        </w:rPr>
-        <w:t xml:space="preserve">  if (base % 10 != 0){</w:t>
-      </w:r>
-    </w:p>
-    <w:p>
-      <w:pPr>
-        <w:rPr>
-          <w:rFonts w:ascii="Andale Mono" w:hAnsi="Andale Mono"/>
-          <w:sz w:val="20"/>
-          <w:szCs w:val="20"/>
-        </w:rPr>
-      </w:pPr>
-      <w:r>
-        <w:rPr>
-          <w:rFonts w:ascii="Andale Mono" w:hAnsi="Andale Mono"/>
-          <w:sz w:val="20"/>
-          <w:szCs w:val="20"/>
-        </w:rPr>
-        <w:t xml:space="preserve">    return false;</w:t>
+        <w:t xml:space="preserve">  </w:t>
+      </w:r>
+      <w:proofErr w:type="spellStart"/>
+      <w:r>
+        <w:rPr>
+          <w:rFonts w:ascii="Andale Mono" w:hAnsi="Andale Mono"/>
+          <w:sz w:val="20"/>
+          <w:szCs w:val="20"/>
+        </w:rPr>
+        <w:t>int</w:t>
+      </w:r>
+      <w:proofErr w:type="spellEnd"/>
+      <w:r>
+        <w:rPr>
+          <w:rFonts w:ascii="Andale Mono" w:hAnsi="Andale Mono"/>
+          <w:sz w:val="20"/>
+          <w:szCs w:val="20"/>
+        </w:rPr>
+        <w:t xml:space="preserve"> </w:t>
+      </w:r>
+      <w:proofErr w:type="spellStart"/>
+      <w:r>
+        <w:rPr>
+          <w:rFonts w:ascii="Andale Mono" w:hAnsi="Andale Mono"/>
+          <w:sz w:val="20"/>
+          <w:szCs w:val="20"/>
+        </w:rPr>
+        <w:t>base</w:t>
+      </w:r>
+      <w:proofErr w:type="spellEnd"/>
+      <w:r>
+        <w:rPr>
+          <w:rFonts w:ascii="Andale Mono" w:hAnsi="Andale Mono"/>
+          <w:sz w:val="20"/>
+          <w:szCs w:val="20"/>
+        </w:rPr>
+        <w:t xml:space="preserve"> = </w:t>
+      </w:r>
+      <w:proofErr w:type="spellStart"/>
+      <w:r>
+        <w:rPr>
+          <w:rFonts w:ascii="Andale Mono" w:hAnsi="Andale Mono"/>
+          <w:sz w:val="20"/>
+          <w:szCs w:val="20"/>
+        </w:rPr>
+        <w:t>pow</w:t>
+      </w:r>
+      <w:proofErr w:type="spellEnd"/>
+      <w:r>
+        <w:rPr>
+          <w:rFonts w:ascii="Andale Mono" w:hAnsi="Andale Mono"/>
+          <w:sz w:val="20"/>
+          <w:szCs w:val="20"/>
+        </w:rPr>
+        <w:t>(</w:t>
+      </w:r>
+      <w:proofErr w:type="spellStart"/>
+      <w:r>
+        <w:rPr>
+          <w:rFonts w:ascii="Andale Mono" w:hAnsi="Andale Mono"/>
+          <w:sz w:val="20"/>
+          <w:szCs w:val="20"/>
+        </w:rPr>
+        <w:t>number</w:t>
+      </w:r>
+      <w:proofErr w:type="spellEnd"/>
+      <w:r>
+        <w:rPr>
+          <w:rFonts w:ascii="Andale Mono" w:hAnsi="Andale Mono"/>
+          <w:sz w:val="20"/>
+          <w:szCs w:val="20"/>
+        </w:rPr>
+        <w:t xml:space="preserve">, 2) - </w:t>
+      </w:r>
+      <w:proofErr w:type="spellStart"/>
+      <w:r>
+        <w:rPr>
+          <w:rFonts w:ascii="Andale Mono" w:hAnsi="Andale Mono"/>
+          <w:sz w:val="20"/>
+          <w:szCs w:val="20"/>
+        </w:rPr>
+        <w:t>number</w:t>
+      </w:r>
+      <w:proofErr w:type="spellEnd"/>
+      <w:r>
+        <w:rPr>
+          <w:rFonts w:ascii="Andale Mono" w:hAnsi="Andale Mono"/>
+          <w:sz w:val="20"/>
+          <w:szCs w:val="20"/>
+        </w:rPr>
+        <w:t>;</w:t>
+      </w:r>
+    </w:p>
+    <w:p>
+      <w:pPr>
+        <w:rPr>
+          <w:rFonts w:ascii="Andale Mono" w:hAnsi="Andale Mono"/>
+          <w:sz w:val="20"/>
+          <w:szCs w:val="20"/>
+        </w:rPr>
+      </w:pPr>
+      <w:r>
+        <w:rPr>
+          <w:rFonts w:ascii="Andale Mono" w:hAnsi="Andale Mono"/>
+          <w:sz w:val="20"/>
+          <w:szCs w:val="20"/>
+        </w:rPr>
+        <w:t xml:space="preserve">  </w:t>
+      </w:r>
+      <w:proofErr w:type="spellStart"/>
+      <w:r>
+        <w:rPr>
+          <w:rFonts w:ascii="Andale Mono" w:hAnsi="Andale Mono"/>
+          <w:sz w:val="20"/>
+          <w:szCs w:val="20"/>
+        </w:rPr>
+        <w:t>if</w:t>
+      </w:r>
+      <w:proofErr w:type="spellEnd"/>
+      <w:r>
+        <w:rPr>
+          <w:rFonts w:ascii="Andale Mono" w:hAnsi="Andale Mono"/>
+          <w:sz w:val="20"/>
+          <w:szCs w:val="20"/>
+        </w:rPr>
+        <w:t xml:space="preserve"> (</w:t>
+      </w:r>
+      <w:proofErr w:type="spellStart"/>
+      <w:r>
+        <w:rPr>
+          <w:rFonts w:ascii="Andale Mono" w:hAnsi="Andale Mono"/>
+          <w:sz w:val="20"/>
+          <w:szCs w:val="20"/>
+        </w:rPr>
+        <w:t>base</w:t>
+      </w:r>
+      <w:proofErr w:type="spellEnd"/>
+      <w:r>
+        <w:rPr>
+          <w:rFonts w:ascii="Andale Mono" w:hAnsi="Andale Mono"/>
+          <w:sz w:val="20"/>
+          <w:szCs w:val="20"/>
+        </w:rPr>
+        <w:t xml:space="preserve"> % 10 != 0){</w:t>
+      </w:r>
+    </w:p>
+    <w:p>
+      <w:pPr>
+        <w:rPr>
+          <w:rFonts w:ascii="Andale Mono" w:hAnsi="Andale Mono"/>
+          <w:sz w:val="20"/>
+          <w:szCs w:val="20"/>
+        </w:rPr>
+      </w:pPr>
+      <w:r>
+        <w:rPr>
+          <w:rFonts w:ascii="Andale Mono" w:hAnsi="Andale Mono"/>
+          <w:sz w:val="20"/>
+          <w:szCs w:val="20"/>
+        </w:rPr>
+        <w:t xml:space="preserve">    </w:t>
+      </w:r>
+      <w:proofErr w:type="spellStart"/>
+      <w:r>
+        <w:rPr>
+          <w:rFonts w:ascii="Andale Mono" w:hAnsi="Andale Mono"/>
+          <w:sz w:val="20"/>
+          <w:szCs w:val="20"/>
+        </w:rPr>
+        <w:t>return</w:t>
+      </w:r>
+      <w:proofErr w:type="spellEnd"/>
+      <w:r>
+        <w:rPr>
+          <w:rFonts w:ascii="Andale Mono" w:hAnsi="Andale Mono"/>
+          <w:sz w:val="20"/>
+          <w:szCs w:val="20"/>
+        </w:rPr>
+        <w:t xml:space="preserve"> </w:t>
+      </w:r>
+      <w:proofErr w:type="spellStart"/>
+      <w:r>
+        <w:rPr>
+          <w:rFonts w:ascii="Andale Mono" w:hAnsi="Andale Mono"/>
+          <w:sz w:val="20"/>
+          <w:szCs w:val="20"/>
+        </w:rPr>
+        <w:t>false</w:t>
+      </w:r>
+      <w:proofErr w:type="spellEnd"/>
+      <w:r>
+        <w:rPr>
+          <w:rFonts w:ascii="Andale Mono" w:hAnsi="Andale Mono"/>
+          <w:sz w:val="20"/>
+          <w:szCs w:val="20"/>
+        </w:rPr>
+        <w:t>;</w:t>
       </w:r>
     </w:p>
     <w:p>
@@ -1927,56 +3209,140 @@
           <w:szCs w:val="20"/>
         </w:rPr>
       </w:pPr>
-    </w:p>
-    <w:p>
-      <w:pPr>
-        <w:rPr>
-          <w:rFonts w:ascii="Andale Mono" w:hAnsi="Andale Mono"/>
-          <w:sz w:val="20"/>
-          <w:szCs w:val="20"/>
-        </w:rPr>
-      </w:pPr>
-      <w:r>
-        <w:rPr>
-          <w:rFonts w:ascii="Andale Mono" w:hAnsi="Andale Mono"/>
-          <w:sz w:val="20"/>
-          <w:szCs w:val="20"/>
-        </w:rPr>
-        <w:t xml:space="preserve">  // Знайдемо розряд числа з яким ми працюємо шукаємо</w:t>
-      </w:r>
-    </w:p>
-    <w:p>
-      <w:pPr>
-        <w:rPr>
-          <w:rFonts w:ascii="Andale Mono" w:hAnsi="Andale Mono"/>
-          <w:sz w:val="20"/>
-          <w:szCs w:val="20"/>
-        </w:rPr>
-      </w:pPr>
-      <w:r>
-        <w:rPr>
-          <w:rFonts w:ascii="Andale Mono" w:hAnsi="Andale Mono"/>
-          <w:sz w:val="20"/>
-          <w:szCs w:val="20"/>
-        </w:rPr>
-        <w:t xml:space="preserve">  int i = 0;</w:t>
-      </w:r>
-    </w:p>
-    <w:p>
-      <w:pPr>
-        <w:rPr>
-          <w:rFonts w:ascii="Andale Mono" w:hAnsi="Andale Mono"/>
-          <w:sz w:val="20"/>
-          <w:szCs w:val="20"/>
-        </w:rPr>
-      </w:pPr>
-      <w:r>
-        <w:rPr>
-          <w:rFonts w:ascii="Andale Mono" w:hAnsi="Andale Mono"/>
-          <w:sz w:val="20"/>
-          <w:szCs w:val="20"/>
-        </w:rPr>
-        <w:t xml:space="preserve">  while ( number % int(pow(10, i)) != number) {</w:t>
+      <w:r>
+        <w:rPr>
+          <w:rFonts w:ascii="Andale Mono" w:hAnsi="Andale Mono"/>
+          <w:sz w:val="20"/>
+          <w:szCs w:val="20"/>
+        </w:rPr>
+        <w:t xml:space="preserve">  </w:t>
+      </w:r>
+      <w:bookmarkStart w:id="0" w:name="_GoBack"/>
+      <w:bookmarkEnd w:id="0"/>
+      <w:proofErr w:type="spellStart"/>
+      <w:r>
+        <w:rPr>
+          <w:rFonts w:ascii="Andale Mono" w:hAnsi="Andale Mono"/>
+          <w:sz w:val="20"/>
+          <w:szCs w:val="20"/>
+        </w:rPr>
+        <w:t>int</w:t>
+      </w:r>
+      <w:proofErr w:type="spellEnd"/>
+      <w:r>
+        <w:rPr>
+          <w:rFonts w:ascii="Andale Mono" w:hAnsi="Andale Mono"/>
+          <w:sz w:val="20"/>
+          <w:szCs w:val="20"/>
+        </w:rPr>
+        <w:t xml:space="preserve"> i = 0;</w:t>
+      </w:r>
+    </w:p>
+    <w:p>
+      <w:pPr>
+        <w:rPr>
+          <w:rFonts w:ascii="Andale Mono" w:hAnsi="Andale Mono"/>
+          <w:sz w:val="20"/>
+          <w:szCs w:val="20"/>
+        </w:rPr>
+      </w:pPr>
+      <w:r>
+        <w:rPr>
+          <w:rFonts w:ascii="Andale Mono" w:hAnsi="Andale Mono"/>
+          <w:sz w:val="20"/>
+          <w:szCs w:val="20"/>
+        </w:rPr>
+        <w:t xml:space="preserve">  </w:t>
+      </w:r>
+      <w:proofErr w:type="spellStart"/>
+      <w:r>
+        <w:rPr>
+          <w:rFonts w:ascii="Andale Mono" w:hAnsi="Andale Mono"/>
+          <w:sz w:val="20"/>
+          <w:szCs w:val="20"/>
+        </w:rPr>
+        <w:t>while</w:t>
+      </w:r>
+      <w:proofErr w:type="spellEnd"/>
+      <w:r>
+        <w:rPr>
+          <w:rFonts w:ascii="Andale Mono" w:hAnsi="Andale Mono"/>
+          <w:sz w:val="20"/>
+          <w:szCs w:val="20"/>
+        </w:rPr>
+        <w:t xml:space="preserve"> ( </w:t>
+      </w:r>
+      <w:proofErr w:type="spellStart"/>
+      <w:r>
+        <w:rPr>
+          <w:rFonts w:ascii="Andale Mono" w:hAnsi="Andale Mono"/>
+          <w:sz w:val="20"/>
+          <w:szCs w:val="20"/>
+        </w:rPr>
+        <w:t>number</w:t>
+      </w:r>
+      <w:proofErr w:type="spellEnd"/>
+      <w:r>
+        <w:rPr>
+          <w:rFonts w:ascii="Andale Mono" w:hAnsi="Andale Mono"/>
+          <w:sz w:val="20"/>
+          <w:szCs w:val="20"/>
+        </w:rPr>
+        <w:t xml:space="preserve"> % </w:t>
+      </w:r>
+      <w:proofErr w:type="spellStart"/>
+      <w:r>
+        <w:rPr>
+          <w:rFonts w:ascii="Andale Mono" w:hAnsi="Andale Mono"/>
+          <w:sz w:val="20"/>
+          <w:szCs w:val="20"/>
+        </w:rPr>
+        <w:t>int</w:t>
+      </w:r>
+      <w:proofErr w:type="spellEnd"/>
+      <w:r>
+        <w:rPr>
+          <w:rFonts w:ascii="Andale Mono" w:hAnsi="Andale Mono"/>
+          <w:sz w:val="20"/>
+          <w:szCs w:val="20"/>
+        </w:rPr>
+        <w:t>(</w:t>
+      </w:r>
+      <w:proofErr w:type="spellStart"/>
+      <w:r>
+        <w:rPr>
+          <w:rFonts w:ascii="Andale Mono" w:hAnsi="Andale Mono"/>
+          <w:sz w:val="20"/>
+          <w:szCs w:val="20"/>
+        </w:rPr>
+        <w:t>pow</w:t>
+      </w:r>
+      <w:proofErr w:type="spellEnd"/>
+      <w:r>
+        <w:rPr>
+          <w:rFonts w:ascii="Andale Mono" w:hAnsi="Andale Mono"/>
+          <w:sz w:val="20"/>
+          <w:szCs w:val="20"/>
+        </w:rPr>
+        <w:t xml:space="preserve">(10, i)) != </w:t>
+      </w:r>
+      <w:proofErr w:type="spellStart"/>
+      <w:r>
+        <w:rPr>
+          <w:rFonts w:ascii="Andale Mono" w:hAnsi="Andale Mono"/>
+          <w:sz w:val="20"/>
+          <w:szCs w:val="20"/>
+        </w:rPr>
+        <w:t>number</w:t>
+      </w:r>
+      <w:proofErr w:type="spellEnd"/>
+      <w:r>
+        <w:rPr>
+          <w:rFonts w:ascii="Andale Mono" w:hAnsi="Andale Mono"/>
+          <w:sz w:val="20"/>
+          <w:szCs w:val="20"/>
+        </w:rPr>
+        <w:t>) {</w:t>
       </w:r>
     </w:p>
     <w:p>
@@ -2021,73 +3387,138 @@
           <w:szCs w:val="20"/>
         </w:rPr>
       </w:pPr>
-    </w:p>
-    <w:p>
-      <w:pPr>
-        <w:rPr>
-          <w:rFonts w:ascii="Andale Mono" w:hAnsi="Andale Mono"/>
-          <w:sz w:val="20"/>
-          <w:szCs w:val="20"/>
-        </w:rPr>
-      </w:pPr>
-      <w:r>
-        <w:rPr>
-          <w:rFonts w:ascii="Andale Mono" w:hAnsi="Andale Mono"/>
-          <w:sz w:val="20"/>
-          <w:szCs w:val="20"/>
-        </w:rPr>
-        <w:t xml:space="preserve">  // і перевіримо остачу від ділення</w:t>
-      </w:r>
-    </w:p>
-    <w:p>
-      <w:pPr>
-        <w:rPr>
-          <w:rFonts w:ascii="Andale Mono" w:hAnsi="Andale Mono"/>
-          <w:sz w:val="20"/>
-          <w:szCs w:val="20"/>
-        </w:rPr>
-      </w:pPr>
-      <w:r>
-        <w:rPr>
-          <w:rFonts w:ascii="Andale Mono" w:hAnsi="Andale Mono"/>
-          <w:sz w:val="20"/>
-          <w:szCs w:val="20"/>
-        </w:rPr>
-        <w:t xml:space="preserve">  // різниці квадрату нашого числа і нашого числа</w:t>
-      </w:r>
-    </w:p>
-    <w:p>
-      <w:pPr>
-        <w:rPr>
-          <w:rFonts w:ascii="Andale Mono" w:hAnsi="Andale Mono"/>
-          <w:sz w:val="20"/>
-          <w:szCs w:val="20"/>
-        </w:rPr>
-      </w:pPr>
-      <w:r>
-        <w:rPr>
-          <w:rFonts w:ascii="Andale Mono" w:hAnsi="Andale Mono"/>
-          <w:sz w:val="20"/>
-          <w:szCs w:val="20"/>
-        </w:rPr>
-        <w:t xml:space="preserve">  if ( base % int(pow(10, i)) != 0 ) {</w:t>
-      </w:r>
-    </w:p>
-    <w:p>
-      <w:pPr>
-        <w:rPr>
-          <w:rFonts w:ascii="Andale Mono" w:hAnsi="Andale Mono"/>
-          <w:sz w:val="20"/>
-          <w:szCs w:val="20"/>
-        </w:rPr>
-      </w:pPr>
-      <w:r>
-        <w:rPr>
-          <w:rFonts w:ascii="Andale Mono" w:hAnsi="Andale Mono"/>
-          <w:sz w:val="20"/>
-          <w:szCs w:val="20"/>
-        </w:rPr>
-        <w:t xml:space="preserve">    return false;</w:t>
+      <w:r>
+        <w:rPr>
+          <w:rFonts w:ascii="Andale Mono" w:hAnsi="Andale Mono"/>
+          <w:sz w:val="20"/>
+          <w:szCs w:val="20"/>
+        </w:rPr>
+        <w:t xml:space="preserve">  </w:t>
+      </w:r>
+      <w:proofErr w:type="spellStart"/>
+      <w:r>
+        <w:rPr>
+          <w:rFonts w:ascii="Andale Mono" w:hAnsi="Andale Mono"/>
+          <w:sz w:val="20"/>
+          <w:szCs w:val="20"/>
+        </w:rPr>
+        <w:t>if</w:t>
+      </w:r>
+      <w:proofErr w:type="spellEnd"/>
+      <w:r>
+        <w:rPr>
+          <w:rFonts w:ascii="Andale Mono" w:hAnsi="Andale Mono"/>
+          <w:sz w:val="20"/>
+          <w:szCs w:val="20"/>
+        </w:rPr>
+        <w:t xml:space="preserve"> ( </w:t>
+      </w:r>
+      <w:proofErr w:type="spellStart"/>
+      <w:r>
+        <w:rPr>
+          <w:rFonts w:ascii="Andale Mono" w:hAnsi="Andale Mono"/>
+          <w:sz w:val="20"/>
+          <w:szCs w:val="20"/>
+        </w:rPr>
+        <w:t>base</w:t>
+      </w:r>
+      <w:proofErr w:type="spellEnd"/>
+      <w:r>
+        <w:rPr>
+          <w:rFonts w:ascii="Andale Mono" w:hAnsi="Andale Mono"/>
+          <w:sz w:val="20"/>
+          <w:szCs w:val="20"/>
+        </w:rPr>
+        <w:t xml:space="preserve"> % </w:t>
+      </w:r>
+      <w:proofErr w:type="spellStart"/>
+      <w:r>
+        <w:rPr>
+          <w:rFonts w:ascii="Andale Mono" w:hAnsi="Andale Mono"/>
+          <w:sz w:val="20"/>
+          <w:szCs w:val="20"/>
+        </w:rPr>
+        <w:t>int</w:t>
+      </w:r>
+      <w:proofErr w:type="spellEnd"/>
+      <w:r>
+        <w:rPr>
+          <w:rFonts w:ascii="Andale Mono" w:hAnsi="Andale Mono"/>
+          <w:sz w:val="20"/>
+          <w:szCs w:val="20"/>
+        </w:rPr>
+        <w:t>(</w:t>
+      </w:r>
+      <w:proofErr w:type="spellStart"/>
+      <w:r>
+        <w:rPr>
+          <w:rFonts w:ascii="Andale Mono" w:hAnsi="Andale Mono"/>
+          <w:sz w:val="20"/>
+          <w:szCs w:val="20"/>
+        </w:rPr>
+        <w:t>pow</w:t>
+      </w:r>
+      <w:proofErr w:type="spellEnd"/>
+      <w:r>
+        <w:rPr>
+          <w:rFonts w:ascii="Andale Mono" w:hAnsi="Andale Mono"/>
+          <w:sz w:val="20"/>
+          <w:szCs w:val="20"/>
+        </w:rPr>
+        <w:t>(10, i)) != 0 ) {</w:t>
+      </w:r>
+    </w:p>
+    <w:p>
+      <w:pPr>
+        <w:rPr>
+          <w:rFonts w:ascii="Andale Mono" w:hAnsi="Andale Mono"/>
+          <w:sz w:val="20"/>
+          <w:szCs w:val="20"/>
+        </w:rPr>
+      </w:pPr>
+      <w:r>
+        <w:rPr>
+          <w:rFonts w:ascii="Andale Mono" w:hAnsi="Andale Mono"/>
+          <w:sz w:val="20"/>
+          <w:szCs w:val="20"/>
+        </w:rPr>
+        <w:t xml:space="preserve">    </w:t>
+      </w:r>
+      <w:proofErr w:type="spellStart"/>
+      <w:r>
+        <w:rPr>
+          <w:rFonts w:ascii="Andale Mono" w:hAnsi="Andale Mono"/>
+          <w:sz w:val="20"/>
+          <w:szCs w:val="20"/>
+        </w:rPr>
+        <w:t>return</w:t>
+      </w:r>
+      <w:proofErr w:type="spellEnd"/>
+      <w:r>
+        <w:rPr>
+          <w:rFonts w:ascii="Andale Mono" w:hAnsi="Andale Mono"/>
+          <w:sz w:val="20"/>
+          <w:szCs w:val="20"/>
+        </w:rPr>
+        <w:t xml:space="preserve"> </w:t>
+      </w:r>
+      <w:proofErr w:type="spellStart"/>
+      <w:r>
+        <w:rPr>
+          <w:rFonts w:ascii="Andale Mono" w:hAnsi="Andale Mono"/>
+          <w:sz w:val="20"/>
+          <w:szCs w:val="20"/>
+        </w:rPr>
+        <w:t>false</w:t>
+      </w:r>
+      <w:proofErr w:type="spellEnd"/>
+      <w:r>
+        <w:rPr>
+          <w:rFonts w:ascii="Andale Mono" w:hAnsi="Andale Mono"/>
+          <w:sz w:val="20"/>
+          <w:szCs w:val="20"/>
+        </w:rPr>
+        <w:t>;</w:t>
       </w:r>
     </w:p>
     <w:p>
@@ -2115,22 +3546,49 @@
           <w:szCs w:val="20"/>
         </w:rPr>
       </w:pPr>
-    </w:p>
-    <w:p>
-      <w:pPr>
-        <w:rPr>
-          <w:rFonts w:ascii="Andale Mono" w:hAnsi="Andale Mono"/>
-          <w:sz w:val="20"/>
-          <w:szCs w:val="20"/>
-        </w:rPr>
-      </w:pPr>
-      <w:r>
-        <w:rPr>
-          <w:rFonts w:ascii="Andale Mono" w:hAnsi="Andale Mono"/>
-          <w:sz w:val="20"/>
-          <w:szCs w:val="20"/>
-        </w:rPr>
-        <w:t xml:space="preserve">  return true;</w:t>
+      <w:r>
+        <w:rPr>
+          <w:rFonts w:ascii="Andale Mono" w:hAnsi="Andale Mono"/>
+          <w:sz w:val="20"/>
+          <w:szCs w:val="20"/>
+        </w:rPr>
+        <w:t xml:space="preserve">  </w:t>
+      </w:r>
+      <w:proofErr w:type="spellStart"/>
+      <w:r>
+        <w:rPr>
+          <w:rFonts w:ascii="Andale Mono" w:hAnsi="Andale Mono"/>
+          <w:sz w:val="20"/>
+          <w:szCs w:val="20"/>
+        </w:rPr>
+        <w:t>return</w:t>
+      </w:r>
+      <w:proofErr w:type="spellEnd"/>
+      <w:r>
+        <w:rPr>
+          <w:rFonts w:ascii="Andale Mono" w:hAnsi="Andale Mono"/>
+          <w:sz w:val="20"/>
+          <w:szCs w:val="20"/>
+        </w:rPr>
+        <w:t xml:space="preserve"> </w:t>
+      </w:r>
+      <w:proofErr w:type="spellStart"/>
+      <w:r>
+        <w:rPr>
+          <w:rFonts w:ascii="Andale Mono" w:hAnsi="Andale Mono"/>
+          <w:sz w:val="20"/>
+          <w:szCs w:val="20"/>
+        </w:rPr>
+        <w:t>true</w:t>
+      </w:r>
+      <w:proofErr w:type="spellEnd"/>
+      <w:r>
+        <w:rPr>
+          <w:rFonts w:ascii="Andale Mono" w:hAnsi="Andale Mono"/>
+          <w:sz w:val="20"/>
+          <w:szCs w:val="20"/>
+        </w:rPr>
+        <w:t>;</w:t>
       </w:r>
     </w:p>
     <w:p>
@@ -2150,7 +3608,6 @@
         <w:t>}</w:t>
       </w:r>
     </w:p>
-    <w:p/>
     <w:p>
       <w:pPr>
         <w:pStyle w:val="Heading1"/>
@@ -2250,14 +3707,34 @@
                 <w:lang w:val="ru-RU"/>
               </w:rPr>
             </w:pPr>
+            <w:proofErr w:type="spellStart"/>
             <w:r>
               <w:rPr>
                 <w:sz w:val="22"/>
                 <w:szCs w:val="24"/>
                 <w:lang w:val="ru-RU"/>
               </w:rPr>
-              <w:t>Вхідні дані</w:t>
+              <w:t>Вхідні</w:t>
             </w:r>
+            <w:proofErr w:type="spellEnd"/>
+            <w:r>
+              <w:rPr>
+                <w:sz w:val="22"/>
+                <w:szCs w:val="24"/>
+                <w:lang w:val="ru-RU"/>
+              </w:rPr>
+              <w:t xml:space="preserve"> </w:t>
+            </w:r>
+            <w:proofErr w:type="spellStart"/>
+            <w:r>
+              <w:rPr>
+                <w:sz w:val="22"/>
+                <w:szCs w:val="24"/>
+                <w:lang w:val="ru-RU"/>
+              </w:rPr>
+              <w:t>дані</w:t>
+            </w:r>
+            <w:proofErr w:type="spellEnd"/>
           </w:p>
         </w:tc>
         <w:tc>
@@ -2275,6 +3752,7 @@
                 <w:lang w:val="ru-RU"/>
               </w:rPr>
             </w:pPr>
+            <w:proofErr w:type="spellStart"/>
             <w:r>
               <w:rPr>
                 <w:sz w:val="22"/>
@@ -2283,6 +3761,7 @@
               </w:rPr>
               <w:t>Результати</w:t>
             </w:r>
+            <w:proofErr w:type="spellEnd"/>
           </w:p>
         </w:tc>
       </w:tr>
@@ -2702,304 +4181,6 @@
           </w:p>
         </w:tc>
       </w:tr>
-      <w:tr>
-        <w:trPr>
-          <w:trHeight w:val="972"/>
-          <w:jc w:val="center"/>
-        </w:trPr>
-        <w:tc>
-          <w:tcPr>
-            <w:tcW w:w="759" w:type="dxa"/>
-          </w:tcPr>
-          <w:p>
-            <w:pPr>
-              <w:spacing w:after="0" w:line="240" w:lineRule="auto"/>
-              <w:jc w:val="center"/>
-              <w:rPr>
-                <w:sz w:val="22"/>
-                <w:szCs w:val="24"/>
-              </w:rPr>
-            </w:pPr>
-            <w:r>
-              <w:rPr>
-                <w:sz w:val="22"/>
-                <w:szCs w:val="24"/>
-              </w:rPr>
-              <w:t>4.</w:t>
-            </w:r>
-          </w:p>
-        </w:tc>
-        <w:tc>
-          <w:tcPr>
-            <w:tcW w:w="2071" w:type="dxa"/>
-            <w:vAlign w:val="center"/>
-          </w:tcPr>
-          <w:p>
-            <w:pPr>
-              <w:tabs>
-                <w:tab w:val="left" w:pos="1701"/>
-                <w:tab w:val="left" w:pos="3261"/>
-              </w:tabs>
-              <w:spacing w:after="0" w:line="276" w:lineRule="auto"/>
-              <w:rPr>
-                <w:rFonts w:ascii="Courier New" w:hAnsi="Courier New" w:cs="Courier New"/>
-                <w:sz w:val="20"/>
-                <w:lang w:val="ru-RU"/>
-              </w:rPr>
-            </w:pPr>
-            <w:r>
-              <w:rPr>
-                <w:rFonts w:ascii="Courier New" w:hAnsi="Courier New" w:cs="Courier New"/>
-                <w:sz w:val="20"/>
-                <w:lang w:val="en-US"/>
-              </w:rPr>
-              <w:t>1</w:t>
-            </w:r>
-            <w:r>
-              <w:rPr>
-                <w:rFonts w:ascii="Courier New" w:hAnsi="Courier New" w:cs="Courier New"/>
-                <w:sz w:val="20"/>
-                <w:lang w:val="en-US"/>
-              </w:rPr>
-              <w:t>0</w:t>
-            </w:r>
-            <w:r>
-              <w:rPr>
-                <w:rFonts w:ascii="Courier New" w:hAnsi="Courier New" w:cs="Courier New"/>
-                <w:sz w:val="20"/>
-                <w:lang w:val="en-US"/>
-              </w:rPr>
-              <w:t xml:space="preserve"> 000 000</w:t>
-            </w:r>
-          </w:p>
-        </w:tc>
-        <w:tc>
-          <w:tcPr>
-            <w:tcW w:w="6567" w:type="dxa"/>
-            <w:vAlign w:val="center"/>
-          </w:tcPr>
-          <w:p>
-            <w:pPr>
-              <w:tabs>
-                <w:tab w:val="left" w:pos="1701"/>
-                <w:tab w:val="left" w:pos="3261"/>
-              </w:tabs>
-              <w:spacing w:after="0" w:line="276" w:lineRule="auto"/>
-              <w:rPr>
-                <w:rFonts w:ascii="Courier New" w:hAnsi="Courier New" w:cs="Courier New"/>
-                <w:sz w:val="20"/>
-                <w:lang w:val="ru-RU"/>
-              </w:rPr>
-            </w:pPr>
-            <w:r>
-              <w:rPr>
-                <w:rFonts w:ascii="Courier New" w:hAnsi="Courier New" w:cs="Courier New"/>
-                <w:sz w:val="20"/>
-                <w:lang w:val="ru-RU"/>
-              </w:rPr>
-              <w:t>1</w:t>
-            </w:r>
-          </w:p>
-          <w:p>
-            <w:pPr>
-              <w:tabs>
-                <w:tab w:val="left" w:pos="1701"/>
-                <w:tab w:val="left" w:pos="3261"/>
-              </w:tabs>
-              <w:spacing w:after="0" w:line="276" w:lineRule="auto"/>
-              <w:rPr>
-                <w:rFonts w:ascii="Courier New" w:hAnsi="Courier New" w:cs="Courier New"/>
-                <w:sz w:val="20"/>
-                <w:lang w:val="ru-RU"/>
-              </w:rPr>
-            </w:pPr>
-            <w:r>
-              <w:rPr>
-                <w:rFonts w:ascii="Courier New" w:hAnsi="Courier New" w:cs="Courier New"/>
-                <w:sz w:val="20"/>
-                <w:lang w:val="ru-RU"/>
-              </w:rPr>
-              <w:t>5</w:t>
-            </w:r>
-          </w:p>
-          <w:p>
-            <w:pPr>
-              <w:tabs>
-                <w:tab w:val="left" w:pos="1701"/>
-                <w:tab w:val="left" w:pos="3261"/>
-              </w:tabs>
-              <w:spacing w:after="0" w:line="276" w:lineRule="auto"/>
-              <w:rPr>
-                <w:rFonts w:ascii="Courier New" w:hAnsi="Courier New" w:cs="Courier New"/>
-                <w:sz w:val="20"/>
-                <w:lang w:val="ru-RU"/>
-              </w:rPr>
-            </w:pPr>
-            <w:r>
-              <w:rPr>
-                <w:rFonts w:ascii="Courier New" w:hAnsi="Courier New" w:cs="Courier New"/>
-                <w:sz w:val="20"/>
-                <w:lang w:val="ru-RU"/>
-              </w:rPr>
-              <w:t>6</w:t>
-            </w:r>
-          </w:p>
-          <w:p>
-            <w:pPr>
-              <w:tabs>
-                <w:tab w:val="left" w:pos="1701"/>
-                <w:tab w:val="left" w:pos="3261"/>
-              </w:tabs>
-              <w:spacing w:after="0" w:line="276" w:lineRule="auto"/>
-              <w:rPr>
-                <w:rFonts w:ascii="Courier New" w:hAnsi="Courier New" w:cs="Courier New"/>
-                <w:sz w:val="20"/>
-                <w:lang w:val="ru-RU"/>
-              </w:rPr>
-            </w:pPr>
-            <w:r>
-              <w:rPr>
-                <w:rFonts w:ascii="Courier New" w:hAnsi="Courier New" w:cs="Courier New"/>
-                <w:sz w:val="20"/>
-                <w:lang w:val="ru-RU"/>
-              </w:rPr>
-              <w:t>25</w:t>
-            </w:r>
-          </w:p>
-          <w:p>
-            <w:pPr>
-              <w:tabs>
-                <w:tab w:val="left" w:pos="1701"/>
-                <w:tab w:val="left" w:pos="3261"/>
-              </w:tabs>
-              <w:spacing w:after="0" w:line="276" w:lineRule="auto"/>
-              <w:rPr>
-                <w:rFonts w:ascii="Courier New" w:hAnsi="Courier New" w:cs="Courier New"/>
-                <w:sz w:val="20"/>
-                <w:lang w:val="ru-RU"/>
-              </w:rPr>
-            </w:pPr>
-            <w:r>
-              <w:rPr>
-                <w:rFonts w:ascii="Courier New" w:hAnsi="Courier New" w:cs="Courier New"/>
-                <w:sz w:val="20"/>
-                <w:lang w:val="ru-RU"/>
-              </w:rPr>
-              <w:t>76</w:t>
-            </w:r>
-          </w:p>
-          <w:p>
-            <w:pPr>
-              <w:tabs>
-                <w:tab w:val="left" w:pos="1701"/>
-                <w:tab w:val="left" w:pos="3261"/>
-              </w:tabs>
-              <w:spacing w:after="0" w:line="276" w:lineRule="auto"/>
-              <w:rPr>
-                <w:rFonts w:ascii="Courier New" w:hAnsi="Courier New" w:cs="Courier New"/>
-                <w:sz w:val="20"/>
-                <w:lang w:val="ru-RU"/>
-              </w:rPr>
-            </w:pPr>
-            <w:r>
-              <w:rPr>
-                <w:rFonts w:ascii="Courier New" w:hAnsi="Courier New" w:cs="Courier New"/>
-                <w:sz w:val="20"/>
-                <w:lang w:val="ru-RU"/>
-              </w:rPr>
-              <w:t>376</w:t>
-            </w:r>
-          </w:p>
-          <w:p>
-            <w:pPr>
-              <w:tabs>
-                <w:tab w:val="left" w:pos="1701"/>
-                <w:tab w:val="left" w:pos="3261"/>
-              </w:tabs>
-              <w:spacing w:after="0" w:line="276" w:lineRule="auto"/>
-              <w:rPr>
-                <w:rFonts w:ascii="Courier New" w:hAnsi="Courier New" w:cs="Courier New"/>
-                <w:sz w:val="20"/>
-                <w:lang w:val="ru-RU"/>
-              </w:rPr>
-            </w:pPr>
-            <w:r>
-              <w:rPr>
-                <w:rFonts w:ascii="Courier New" w:hAnsi="Courier New" w:cs="Courier New"/>
-                <w:sz w:val="20"/>
-                <w:lang w:val="ru-RU"/>
-              </w:rPr>
-              <w:t>625</w:t>
-            </w:r>
-          </w:p>
-          <w:p>
-            <w:pPr>
-              <w:tabs>
-                <w:tab w:val="left" w:pos="1701"/>
-                <w:tab w:val="left" w:pos="3261"/>
-              </w:tabs>
-              <w:spacing w:after="0" w:line="276" w:lineRule="auto"/>
-              <w:rPr>
-                <w:rFonts w:ascii="Courier New" w:hAnsi="Courier New" w:cs="Courier New"/>
-                <w:sz w:val="20"/>
-                <w:lang w:val="ru-RU"/>
-              </w:rPr>
-            </w:pPr>
-            <w:r>
-              <w:rPr>
-                <w:rFonts w:ascii="Courier New" w:hAnsi="Courier New" w:cs="Courier New"/>
-                <w:sz w:val="20"/>
-                <w:lang w:val="ru-RU"/>
-              </w:rPr>
-              <w:t>9376</w:t>
-            </w:r>
-          </w:p>
-          <w:p>
-            <w:pPr>
-              <w:tabs>
-                <w:tab w:val="left" w:pos="1701"/>
-                <w:tab w:val="left" w:pos="3261"/>
-              </w:tabs>
-              <w:spacing w:after="0" w:line="276" w:lineRule="auto"/>
-              <w:rPr>
-                <w:rFonts w:ascii="Courier New" w:hAnsi="Courier New" w:cs="Courier New"/>
-                <w:sz w:val="20"/>
-                <w:lang w:val="ru-RU"/>
-              </w:rPr>
-            </w:pPr>
-            <w:r>
-              <w:rPr>
-                <w:rFonts w:ascii="Courier New" w:hAnsi="Courier New" w:cs="Courier New"/>
-                <w:sz w:val="20"/>
-                <w:lang w:val="ru-RU"/>
-              </w:rPr>
-              <w:t>87232</w:t>
-            </w:r>
-          </w:p>
-          <w:p>
-            <w:pPr>
-              <w:tabs>
-                <w:tab w:val="left" w:pos="1701"/>
-                <w:tab w:val="left" w:pos="3261"/>
-              </w:tabs>
-              <w:spacing w:after="0" w:line="276" w:lineRule="auto"/>
-              <w:rPr>
-                <w:rFonts w:ascii="Courier New" w:hAnsi="Courier New" w:cs="Courier New"/>
-                <w:sz w:val="20"/>
-                <w:lang w:val="ru-RU"/>
-              </w:rPr>
-            </w:pPr>
-            <w:r>
-              <w:rPr>
-                <w:rFonts w:ascii="Courier New" w:hAnsi="Courier New" w:cs="Courier New"/>
-                <w:sz w:val="20"/>
-                <w:lang w:val="ru-RU"/>
-              </w:rPr>
-              <w:t>139456</w:t>
-            </w:r>
-          </w:p>
-        </w:tc>
-      </w:tr>
     </w:tbl>
     <w:p>
       <w:pPr>
@@ -3020,12 +4201,181 @@
           <w:szCs w:val="24"/>
         </w:rPr>
       </w:pPr>
+      <w:proofErr w:type="spellStart"/>
       <w:r>
         <w:rPr>
           <w:szCs w:val="24"/>
           <w:lang w:val="ru-RU"/>
         </w:rPr>
-        <w:t xml:space="preserve">Після проведення лабораторної роботи я імплементував на практичі різноматнітні куруючі конструкції мови порграмування </w:t>
+        <w:t>Після</w:t>
+      </w:r>
+      <w:proofErr w:type="spellEnd"/>
+      <w:r>
+        <w:rPr>
+          <w:szCs w:val="24"/>
+          <w:lang w:val="ru-RU"/>
+        </w:rPr>
+        <w:t xml:space="preserve"> </w:t>
+      </w:r>
+      <w:proofErr w:type="spellStart"/>
+      <w:r>
+        <w:rPr>
+          <w:szCs w:val="24"/>
+          <w:lang w:val="ru-RU"/>
+        </w:rPr>
+        <w:t>проведення</w:t>
+      </w:r>
+      <w:proofErr w:type="spellEnd"/>
+      <w:r>
+        <w:rPr>
+          <w:szCs w:val="24"/>
+          <w:lang w:val="ru-RU"/>
+        </w:rPr>
+        <w:t xml:space="preserve"> </w:t>
+      </w:r>
+      <w:proofErr w:type="spellStart"/>
+      <w:r>
+        <w:rPr>
+          <w:szCs w:val="24"/>
+          <w:lang w:val="ru-RU"/>
+        </w:rPr>
+        <w:t>лабораторної</w:t>
+      </w:r>
+      <w:proofErr w:type="spellEnd"/>
+      <w:r>
+        <w:rPr>
+          <w:szCs w:val="24"/>
+          <w:lang w:val="ru-RU"/>
+        </w:rPr>
+        <w:t xml:space="preserve"> </w:t>
+      </w:r>
+      <w:proofErr w:type="spellStart"/>
+      <w:r>
+        <w:rPr>
+          <w:szCs w:val="24"/>
+          <w:lang w:val="ru-RU"/>
+        </w:rPr>
+        <w:t>роботи</w:t>
+      </w:r>
+      <w:proofErr w:type="spellEnd"/>
+      <w:r>
+        <w:rPr>
+          <w:szCs w:val="24"/>
+          <w:lang w:val="ru-RU"/>
+        </w:rPr>
+        <w:t xml:space="preserve"> я </w:t>
+      </w:r>
+      <w:proofErr w:type="spellStart"/>
+      <w:r>
+        <w:rPr>
+          <w:szCs w:val="24"/>
+          <w:lang w:val="ru-RU"/>
+        </w:rPr>
+        <w:t>імплементував</w:t>
+      </w:r>
+      <w:proofErr w:type="spellEnd"/>
+      <w:r>
+        <w:rPr>
+          <w:szCs w:val="24"/>
+          <w:lang w:val="ru-RU"/>
+        </w:rPr>
+        <w:t xml:space="preserve"> на </w:t>
+      </w:r>
+      <w:proofErr w:type="spellStart"/>
+      <w:r>
+        <w:rPr>
+          <w:szCs w:val="24"/>
+          <w:lang w:val="ru-RU"/>
+        </w:rPr>
+        <w:t>практичі</w:t>
+      </w:r>
+      <w:proofErr w:type="spellEnd"/>
+      <w:r>
+        <w:rPr>
+          <w:szCs w:val="24"/>
+          <w:lang w:val="ru-RU"/>
+        </w:rPr>
+        <w:t xml:space="preserve"> </w:t>
+      </w:r>
+      <w:proofErr w:type="spellStart"/>
+      <w:r>
+        <w:rPr>
+          <w:szCs w:val="24"/>
+          <w:lang w:val="ru-RU"/>
+        </w:rPr>
+        <w:t>різноматнітні</w:t>
+      </w:r>
+      <w:proofErr w:type="spellEnd"/>
+      <w:r>
+        <w:rPr>
+          <w:szCs w:val="24"/>
+          <w:lang w:val="ru-RU"/>
+        </w:rPr>
+        <w:t xml:space="preserve"> </w:t>
+      </w:r>
+      <w:proofErr w:type="spellStart"/>
+      <w:r>
+        <w:rPr>
+          <w:szCs w:val="24"/>
+          <w:lang w:val="ru-RU"/>
+        </w:rPr>
+        <w:t>куруючі</w:t>
+      </w:r>
+      <w:proofErr w:type="spellEnd"/>
+      <w:r>
+        <w:rPr>
+          <w:szCs w:val="24"/>
+          <w:lang w:val="ru-RU"/>
+        </w:rPr>
+        <w:t xml:space="preserve"> </w:t>
+      </w:r>
+      <w:proofErr w:type="spellStart"/>
+      <w:r>
+        <w:rPr>
+          <w:szCs w:val="24"/>
+          <w:lang w:val="ru-RU"/>
+        </w:rPr>
+        <w:t>конструкції</w:t>
+      </w:r>
+      <w:proofErr w:type="spellEnd"/>
+      <w:r>
+        <w:rPr>
+          <w:szCs w:val="24"/>
+          <w:lang w:val="ru-RU"/>
+        </w:rPr>
+        <w:t xml:space="preserve"> </w:t>
+      </w:r>
+      <w:proofErr w:type="spellStart"/>
+      <w:r>
+        <w:rPr>
+          <w:szCs w:val="24"/>
+          <w:lang w:val="ru-RU"/>
+        </w:rPr>
+        <w:t>мови</w:t>
+      </w:r>
+      <w:proofErr w:type="spellEnd"/>
+      <w:r>
+        <w:rPr>
+          <w:szCs w:val="24"/>
+          <w:lang w:val="ru-RU"/>
+        </w:rPr>
+        <w:t xml:space="preserve"> </w:t>
+      </w:r>
+      <w:proofErr w:type="spellStart"/>
+      <w:r>
+        <w:rPr>
+          <w:szCs w:val="24"/>
+          <w:lang w:val="ru-RU"/>
+        </w:rPr>
+        <w:t>порграмування</w:t>
+      </w:r>
+      <w:proofErr w:type="spellEnd"/>
+      <w:r>
+        <w:rPr>
+          <w:szCs w:val="24"/>
+          <w:lang w:val="ru-RU"/>
+        </w:rPr>
+        <w:t xml:space="preserve"> </w:t>
       </w:r>
       <w:r>
         <w:rPr>
@@ -3038,12 +4388,26 @@
         <w:rPr>
           <w:szCs w:val="24"/>
         </w:rPr>
-        <w:t xml:space="preserve">Також було удосконалено вже існуючий алгоритм роботи валідації числа умовам задачі шляхом не використання </w:t>
-      </w:r>
+        <w:t xml:space="preserve">Також було удосконалено вже існуючий алгоритм роботи </w:t>
+      </w:r>
+      <w:proofErr w:type="spellStart"/>
       <w:r>
         <w:rPr>
           <w:szCs w:val="24"/>
         </w:rPr>
+        <w:t>валідації</w:t>
+      </w:r>
+      <w:proofErr w:type="spellEnd"/>
+      <w:r>
+        <w:rPr>
+          <w:szCs w:val="24"/>
+        </w:rPr>
+        <w:t xml:space="preserve"> числа умовам задачі шляхом не використання </w:t>
+      </w:r>
+      <w:r>
+        <w:rPr>
+          <w:szCs w:val="24"/>
+        </w:rPr>
         <w:t>оператора піднесення до степені і заміною цієї ді</w:t>
       </w:r>
       <w:r>
@@ -3052,8 +4416,6 @@
         </w:rPr>
         <w:t>ї</w:t>
       </w:r>
-      <w:bookmarkStart w:id="0" w:name="_GoBack"/>
-      <w:bookmarkEnd w:id="0"/>
       <w:r>
         <w:rPr>
           <w:szCs w:val="24"/>
@@ -3063,7 +4425,7 @@
     </w:p>
     <w:sectPr>
       <w:pgSz w:w="11906" w:h="16838"/>
-      <w:pgMar w:top="850" w:right="850" w:bottom="850" w:left="1417" w:header="708" w:footer="708" w:gutter="0"/>
+      <w:pgMar w:top="720" w:right="720" w:bottom="720" w:left="720" w:header="708" w:footer="708" w:gutter="0"/>
       <w:cols w:space="708"/>
       <w:docGrid w:linePitch="360"/>
     </w:sectPr>
@@ -5522,7 +6884,7 @@
 </file>
 
 <file path=customXml/itemProps1.xml><?xml version="1.0" encoding="utf-8"?>
-<ds:datastoreItem xmlns:ds="http://schemas.openxmlformats.org/officeDocument/2006/customXml" ds:itemID="{E5C995FE-C030-5940-81BA-6178DF514A07}">
+<ds:datastoreItem xmlns:ds="http://schemas.openxmlformats.org/officeDocument/2006/customXml" ds:itemID="{39DAB647-B0DB-5C46-AA10-FC527890C358}">
   <ds:schemaRefs>
     <ds:schemaRef ds:uri="http://schemas.openxmlformats.org/officeDocument/2006/bibliography"/>
   </ds:schemaRefs>

</xml_diff>